<commit_message>
algo de CONTRATO DE LICENCIA DE USUARIO FINAL.doc falta la utilizacion especifica de los datos...
</commit_message>
<xml_diff>
--- a/Investigacion/Marketing/4P5C/Pricing/Pricing.docx
+++ b/Investigacion/Marketing/4P5C/Pricing/Pricing.docx
@@ -32,7 +32,7 @@
         </w:tabs>
         <w:rPr>
           <w:noProof/>
-          <w:lang w:eastAsia="es-AR" w:bidi="ar-SA"/>
+          <w:lang w:eastAsia="es-AR"/>
         </w:rPr>
       </w:pPr>
       <w:r>
@@ -76,7 +76,6 @@
         <w:r>
           <w:rPr>
             <w:noProof/>
-            <w:webHidden/>
           </w:rPr>
         </w:r>
         <w:r>
@@ -110,7 +109,7 @@
         </w:tabs>
         <w:rPr>
           <w:noProof/>
-          <w:lang w:eastAsia="es-AR" w:bidi="ar-SA"/>
+          <w:lang w:eastAsia="es-AR"/>
         </w:rPr>
       </w:pPr>
       <w:hyperlink w:anchor="_Toc292218723" w:history="1">
@@ -146,7 +145,6 @@
         <w:r>
           <w:rPr>
             <w:noProof/>
-            <w:webHidden/>
           </w:rPr>
         </w:r>
         <w:r>
@@ -180,7 +178,7 @@
         </w:tabs>
         <w:rPr>
           <w:noProof/>
-          <w:lang w:eastAsia="es-AR" w:bidi="ar-SA"/>
+          <w:lang w:eastAsia="es-AR"/>
         </w:rPr>
       </w:pPr>
       <w:hyperlink w:anchor="_Toc292218724" w:history="1">
@@ -216,7 +214,6 @@
         <w:r>
           <w:rPr>
             <w:noProof/>
-            <w:webHidden/>
           </w:rPr>
         </w:r>
         <w:r>
@@ -250,7 +247,7 @@
         </w:tabs>
         <w:rPr>
           <w:noProof/>
-          <w:lang w:eastAsia="es-AR" w:bidi="ar-SA"/>
+          <w:lang w:eastAsia="es-AR"/>
         </w:rPr>
       </w:pPr>
       <w:hyperlink w:anchor="_Toc292218725" w:history="1">
@@ -286,7 +283,6 @@
         <w:r>
           <w:rPr>
             <w:noProof/>
-            <w:webHidden/>
           </w:rPr>
         </w:r>
         <w:r>
@@ -320,7 +316,7 @@
         </w:tabs>
         <w:rPr>
           <w:noProof/>
-          <w:lang w:eastAsia="es-AR" w:bidi="ar-SA"/>
+          <w:lang w:eastAsia="es-AR"/>
         </w:rPr>
       </w:pPr>
       <w:hyperlink w:anchor="_Toc292218726" w:history="1">
@@ -356,7 +352,6 @@
         <w:r>
           <w:rPr>
             <w:noProof/>
-            <w:webHidden/>
           </w:rPr>
         </w:r>
         <w:r>
@@ -390,7 +385,7 @@
         </w:tabs>
         <w:rPr>
           <w:noProof/>
-          <w:lang w:eastAsia="es-AR" w:bidi="ar-SA"/>
+          <w:lang w:eastAsia="es-AR"/>
         </w:rPr>
       </w:pPr>
       <w:hyperlink w:anchor="_Toc292218727" w:history="1">
@@ -426,7 +421,6 @@
         <w:r>
           <w:rPr>
             <w:noProof/>
-            <w:webHidden/>
           </w:rPr>
         </w:r>
         <w:r>
@@ -460,7 +454,7 @@
         </w:tabs>
         <w:rPr>
           <w:noProof/>
-          <w:lang w:eastAsia="es-AR" w:bidi="ar-SA"/>
+          <w:lang w:eastAsia="es-AR"/>
         </w:rPr>
       </w:pPr>
       <w:hyperlink w:anchor="_Toc292218728" w:history="1">
@@ -495,7 +489,6 @@
         <w:r>
           <w:rPr>
             <w:noProof/>
-            <w:webHidden/>
           </w:rPr>
         </w:r>
         <w:r>
@@ -510,7 +503,7 @@
             <w:noProof/>
             <w:webHidden/>
           </w:rPr>
-          <w:t>4</w:t>
+          <w:t>3</w:t>
         </w:r>
         <w:r>
           <w:rPr>
@@ -529,7 +522,7 @@
         </w:tabs>
         <w:rPr>
           <w:noProof/>
-          <w:lang w:eastAsia="es-AR" w:bidi="ar-SA"/>
+          <w:lang w:eastAsia="es-AR"/>
         </w:rPr>
       </w:pPr>
       <w:hyperlink w:anchor="_Toc292218729" w:history="1">
@@ -564,7 +557,6 @@
         <w:r>
           <w:rPr>
             <w:noProof/>
-            <w:webHidden/>
           </w:rPr>
         </w:r>
         <w:r>
@@ -579,7 +571,7 @@
             <w:noProof/>
             <w:webHidden/>
           </w:rPr>
-          <w:t>5</w:t>
+          <w:t>3</w:t>
         </w:r>
         <w:r>
           <w:rPr>
@@ -598,7 +590,7 @@
         </w:tabs>
         <w:rPr>
           <w:noProof/>
-          <w:lang w:eastAsia="es-AR" w:bidi="ar-SA"/>
+          <w:lang w:eastAsia="es-AR"/>
         </w:rPr>
       </w:pPr>
       <w:hyperlink w:anchor="_Toc292218730" w:history="1">
@@ -633,7 +625,6 @@
         <w:r>
           <w:rPr>
             <w:noProof/>
-            <w:webHidden/>
           </w:rPr>
         </w:r>
         <w:r>
@@ -648,7 +639,7 @@
             <w:noProof/>
             <w:webHidden/>
           </w:rPr>
-          <w:t>5</w:t>
+          <w:t>3</w:t>
         </w:r>
         <w:r>
           <w:rPr>
@@ -667,7 +658,7 @@
         </w:tabs>
         <w:rPr>
           <w:noProof/>
-          <w:lang w:eastAsia="es-AR" w:bidi="ar-SA"/>
+          <w:lang w:eastAsia="es-AR"/>
         </w:rPr>
       </w:pPr>
       <w:hyperlink w:anchor="_Toc292218731" w:history="1">
@@ -702,7 +693,6 @@
         <w:r>
           <w:rPr>
             <w:noProof/>
-            <w:webHidden/>
           </w:rPr>
         </w:r>
         <w:r>
@@ -717,7 +707,7 @@
             <w:noProof/>
             <w:webHidden/>
           </w:rPr>
-          <w:t>5</w:t>
+          <w:t>3</w:t>
         </w:r>
         <w:r>
           <w:rPr>
@@ -736,7 +726,7 @@
         </w:tabs>
         <w:rPr>
           <w:noProof/>
-          <w:lang w:eastAsia="es-AR" w:bidi="ar-SA"/>
+          <w:lang w:eastAsia="es-AR"/>
         </w:rPr>
       </w:pPr>
       <w:hyperlink w:anchor="_Toc292218732" w:history="1">
@@ -771,7 +761,6 @@
         <w:r>
           <w:rPr>
             <w:noProof/>
-            <w:webHidden/>
           </w:rPr>
         </w:r>
         <w:r>
@@ -786,7 +775,7 @@
             <w:noProof/>
             <w:webHidden/>
           </w:rPr>
-          <w:t>5</w:t>
+          <w:t>3</w:t>
         </w:r>
         <w:r>
           <w:rPr>
@@ -805,7 +794,7 @@
         </w:tabs>
         <w:rPr>
           <w:noProof/>
-          <w:lang w:eastAsia="es-AR" w:bidi="ar-SA"/>
+          <w:lang w:eastAsia="es-AR"/>
         </w:rPr>
       </w:pPr>
       <w:hyperlink w:anchor="_Toc292218733" w:history="1">
@@ -840,7 +829,6 @@
         <w:r>
           <w:rPr>
             <w:noProof/>
-            <w:webHidden/>
           </w:rPr>
         </w:r>
         <w:r>
@@ -855,7 +843,7 @@
             <w:noProof/>
             <w:webHidden/>
           </w:rPr>
-          <w:t>5</w:t>
+          <w:t>3</w:t>
         </w:r>
         <w:r>
           <w:rPr>
@@ -874,7 +862,7 @@
         </w:tabs>
         <w:rPr>
           <w:noProof/>
-          <w:lang w:eastAsia="es-AR" w:bidi="ar-SA"/>
+          <w:lang w:eastAsia="es-AR"/>
         </w:rPr>
       </w:pPr>
       <w:hyperlink w:anchor="_Toc292218734" w:history="1">
@@ -909,7 +897,6 @@
         <w:r>
           <w:rPr>
             <w:noProof/>
-            <w:webHidden/>
           </w:rPr>
         </w:r>
         <w:r>
@@ -924,7 +911,7 @@
             <w:noProof/>
             <w:webHidden/>
           </w:rPr>
-          <w:t>5</w:t>
+          <w:t>3</w:t>
         </w:r>
         <w:r>
           <w:rPr>
@@ -943,7 +930,7 @@
         </w:tabs>
         <w:rPr>
           <w:noProof/>
-          <w:lang w:eastAsia="es-AR" w:bidi="ar-SA"/>
+          <w:lang w:eastAsia="es-AR"/>
         </w:rPr>
       </w:pPr>
       <w:hyperlink w:anchor="_Toc292218735" w:history="1">
@@ -978,7 +965,6 @@
         <w:r>
           <w:rPr>
             <w:noProof/>
-            <w:webHidden/>
           </w:rPr>
         </w:r>
         <w:r>
@@ -993,7 +979,7 @@
             <w:noProof/>
             <w:webHidden/>
           </w:rPr>
-          <w:t>5</w:t>
+          <w:t>3</w:t>
         </w:r>
         <w:r>
           <w:rPr>
@@ -1012,7 +998,7 @@
         </w:tabs>
         <w:rPr>
           <w:noProof/>
-          <w:lang w:eastAsia="es-AR" w:bidi="ar-SA"/>
+          <w:lang w:eastAsia="es-AR"/>
         </w:rPr>
       </w:pPr>
       <w:hyperlink w:anchor="_Toc292218736" w:history="1">
@@ -1047,7 +1033,6 @@
         <w:r>
           <w:rPr>
             <w:noProof/>
-            <w:webHidden/>
           </w:rPr>
         </w:r>
         <w:r>
@@ -1062,7 +1047,7 @@
             <w:noProof/>
             <w:webHidden/>
           </w:rPr>
-          <w:t>5</w:t>
+          <w:t>3</w:t>
         </w:r>
         <w:r>
           <w:rPr>
@@ -1081,7 +1066,7 @@
         </w:tabs>
         <w:rPr>
           <w:noProof/>
-          <w:lang w:eastAsia="es-AR" w:bidi="ar-SA"/>
+          <w:lang w:eastAsia="es-AR"/>
         </w:rPr>
       </w:pPr>
       <w:hyperlink w:anchor="_Toc292218737" w:history="1">
@@ -1116,7 +1101,6 @@
         <w:r>
           <w:rPr>
             <w:noProof/>
-            <w:webHidden/>
           </w:rPr>
         </w:r>
         <w:r>
@@ -1131,7 +1115,7 @@
             <w:noProof/>
             <w:webHidden/>
           </w:rPr>
-          <w:t>6</w:t>
+          <w:t>3</w:t>
         </w:r>
         <w:r>
           <w:rPr>
@@ -1150,7 +1134,7 @@
         </w:tabs>
         <w:rPr>
           <w:noProof/>
-          <w:lang w:eastAsia="es-AR" w:bidi="ar-SA"/>
+          <w:lang w:eastAsia="es-AR"/>
         </w:rPr>
       </w:pPr>
       <w:hyperlink w:anchor="_Toc292218738" w:history="1">
@@ -1185,7 +1169,6 @@
         <w:r>
           <w:rPr>
             <w:noProof/>
-            <w:webHidden/>
           </w:rPr>
         </w:r>
         <w:r>
@@ -1200,7 +1183,7 @@
             <w:noProof/>
             <w:webHidden/>
           </w:rPr>
-          <w:t>7</w:t>
+          <w:t>3</w:t>
         </w:r>
         <w:r>
           <w:rPr>
@@ -1219,7 +1202,7 @@
         </w:tabs>
         <w:rPr>
           <w:noProof/>
-          <w:lang w:eastAsia="es-AR" w:bidi="ar-SA"/>
+          <w:lang w:eastAsia="es-AR"/>
         </w:rPr>
       </w:pPr>
       <w:hyperlink w:anchor="_Toc292218739" w:history="1">
@@ -1254,7 +1237,6 @@
         <w:r>
           <w:rPr>
             <w:noProof/>
-            <w:webHidden/>
           </w:rPr>
         </w:r>
         <w:r>
@@ -1269,7 +1251,7 @@
             <w:noProof/>
             <w:webHidden/>
           </w:rPr>
-          <w:t>7</w:t>
+          <w:t>3</w:t>
         </w:r>
         <w:r>
           <w:rPr>
@@ -1288,7 +1270,7 @@
         </w:tabs>
         <w:rPr>
           <w:noProof/>
-          <w:lang w:eastAsia="es-AR" w:bidi="ar-SA"/>
+          <w:lang w:eastAsia="es-AR"/>
         </w:rPr>
       </w:pPr>
       <w:hyperlink w:anchor="_Toc292218740" w:history="1">
@@ -1324,7 +1306,6 @@
         <w:r>
           <w:rPr>
             <w:noProof/>
-            <w:webHidden/>
           </w:rPr>
         </w:r>
         <w:r>
@@ -1339,7 +1320,7 @@
             <w:noProof/>
             <w:webHidden/>
           </w:rPr>
-          <w:t>7</w:t>
+          <w:t>3</w:t>
         </w:r>
         <w:r>
           <w:rPr>
@@ -1358,7 +1339,7 @@
         </w:tabs>
         <w:rPr>
           <w:noProof/>
-          <w:lang w:eastAsia="es-AR" w:bidi="ar-SA"/>
+          <w:lang w:eastAsia="es-AR"/>
         </w:rPr>
       </w:pPr>
       <w:hyperlink w:anchor="_Toc292218741" w:history="1">
@@ -1394,7 +1375,6 @@
         <w:r>
           <w:rPr>
             <w:noProof/>
-            <w:webHidden/>
           </w:rPr>
         </w:r>
         <w:r>
@@ -1409,7 +1389,7 @@
             <w:noProof/>
             <w:webHidden/>
           </w:rPr>
-          <w:t>7</w:t>
+          <w:t>3</w:t>
         </w:r>
         <w:r>
           <w:rPr>
@@ -1428,7 +1408,7 @@
         </w:tabs>
         <w:rPr>
           <w:noProof/>
-          <w:lang w:eastAsia="es-AR" w:bidi="ar-SA"/>
+          <w:lang w:eastAsia="es-AR"/>
         </w:rPr>
       </w:pPr>
       <w:hyperlink w:anchor="_Toc292218742" w:history="1">
@@ -1464,7 +1444,6 @@
         <w:r>
           <w:rPr>
             <w:noProof/>
-            <w:webHidden/>
           </w:rPr>
         </w:r>
         <w:r>
@@ -1479,7 +1458,7 @@
             <w:noProof/>
             <w:webHidden/>
           </w:rPr>
-          <w:t>7</w:t>
+          <w:t>3</w:t>
         </w:r>
         <w:r>
           <w:rPr>
@@ -1498,7 +1477,7 @@
         </w:tabs>
         <w:rPr>
           <w:noProof/>
-          <w:lang w:eastAsia="es-AR" w:bidi="ar-SA"/>
+          <w:lang w:eastAsia="es-AR"/>
         </w:rPr>
       </w:pPr>
       <w:hyperlink w:anchor="_Toc292218743" w:history="1">
@@ -1533,7 +1512,6 @@
         <w:r>
           <w:rPr>
             <w:noProof/>
-            <w:webHidden/>
           </w:rPr>
         </w:r>
         <w:r>
@@ -1548,7 +1526,7 @@
             <w:noProof/>
             <w:webHidden/>
           </w:rPr>
-          <w:t>7</w:t>
+          <w:t>3</w:t>
         </w:r>
         <w:r>
           <w:rPr>
@@ -1575,50 +1553,28 @@
       </w:pPr>
       <w:bookmarkStart w:id="0" w:name="_Toc292218722"/>
       <w:r>
-        <w:lastRenderedPageBreak/>
         <w:t>Introducción</w:t>
       </w:r>
       <w:bookmarkEnd w:id="0"/>
     </w:p>
     <w:p>
       <w:r>
-        <w:t>Aún hoy en día, muchas empresas se siguen guiando por la popularmente conocida "cuenta de a</w:t>
-      </w:r>
-      <w:r>
-        <w:t>l</w:t>
-      </w:r>
-      <w:r>
-        <w:t>macen</w:t>
-      </w:r>
-      <w:r>
-        <w:t>e</w:t>
-      </w:r>
-      <w:r>
-        <w:t>ro"</w:t>
-      </w:r>
-      <w:r>
-        <w:t xml:space="preserve"> para la toma de sus decisiones de precios. Este enfoque deja un enorme valor sobre la mesa que el análisis de Pricing intenta capturar.</w:t>
-      </w:r>
-    </w:p>
-    <w:p>
-      <w:pPr>
-        <w:rPr>
-          <w:lang w:eastAsia="es-AR"/>
-        </w:rPr>
-      </w:pPr>
-      <w:r>
-        <w:rPr>
-          <w:lang w:eastAsia="es-AR"/>
-        </w:rPr>
-        <w:t xml:space="preserve">En la actualidad, prácticamente todos los empresarios o ejecutivos tienen la expresión "crear valor" entre sus frases </w:t>
-      </w:r>
-      <w:r>
-        <w:rPr>
-          <w:lang w:eastAsia="es-AR"/>
-        </w:rPr>
-        <w:t xml:space="preserve">preferidas. Sin embargo, la creación de valor no garantiza por sí misma resultados positivos para la empresa. De hecho, sobran ejemplos de compañías cuyos productos y servicios creaban valor para sus clientes y, sin embargo, han terminado en la </w:t>
-      </w:r>
-      <w:hyperlink r:id="rId8" w:history="1">
+        <w:t>Aún hoy en día, muchas empresas se siguen guiando por la popularmente conocida "cuenta de almacenero" para la toma de sus decisiones de precios. Este enfoque deja un enorme valor sobre la mesa que el análisis de Pricing intenta capturar.</w:t>
+      </w:r>
+    </w:p>
+    <w:p>
+      <w:pPr>
+        <w:rPr>
+          <w:lang w:eastAsia="es-AR"/>
+        </w:rPr>
+      </w:pPr>
+      <w:r>
+        <w:rPr>
+          <w:lang w:eastAsia="es-AR"/>
+        </w:rPr>
+        <w:t xml:space="preserve">En la actualidad, prácticamente todos los empresarios o ejecutivos tienen la expresión "crear valor" entre sus frases preferidas. Sin embargo, la creación de valor no garantiza por sí misma resultados positivos para la empresa. De hecho, sobran ejemplos de compañías cuyos productos y servicios creaban valor para sus clientes y, sin embargo, han terminado en la </w:t>
+      </w:r>
+      <w:hyperlink r:id="rId7" w:history="1">
         <w:r>
           <w:rPr>
             <w:lang w:eastAsia="es-AR"/>
@@ -1659,43 +1615,7 @@
         <w:rPr>
           <w:lang w:eastAsia="es-AR"/>
         </w:rPr>
-        <w:t>Estas organizaciones realizaron un excelente trabajo al momento de la creación de va</w:t>
-      </w:r>
-      <w:r>
-        <w:rPr>
-          <w:lang w:eastAsia="es-AR"/>
-        </w:rPr>
-        <w:t>lor, pero cuando t</w:t>
-      </w:r>
-      <w:r>
-        <w:rPr>
-          <w:lang w:eastAsia="es-AR"/>
-        </w:rPr>
-        <w:t>u</w:t>
-      </w:r>
-      <w:r>
-        <w:rPr>
-          <w:lang w:eastAsia="es-AR"/>
-        </w:rPr>
-        <w:t>vieron que cosechar, capturar ese valor, utilizaron una desvencijada máquina cosechadora que no les pe</w:t>
-      </w:r>
-      <w:r>
-        <w:rPr>
-          <w:lang w:eastAsia="es-AR"/>
-        </w:rPr>
-        <w:t>r</w:t>
-      </w:r>
-      <w:r>
-        <w:rPr>
-          <w:lang w:eastAsia="es-AR"/>
-        </w:rPr>
-        <w:t>mitió recoger todos los frutos de su trabajo. La clave para no cometer el mismo error, consiste en poner a punto la principal "cosecha</w:t>
-      </w:r>
-      <w:r>
-        <w:rPr>
-          <w:lang w:eastAsia="es-AR"/>
-        </w:rPr>
-        <w:t>dora" de valor de la empresa: el Pricing.</w:t>
+        <w:t>Estas organizaciones realizaron un excelente trabajo al momento de la creación de valor, pero cuando tuvieron que cosechar, capturar ese valor, utilizaron una desvencijada máquina cosechadora que no les permitió recoger todos los frutos de su trabajo. La clave para no cometer el mismo error, consiste en poner a punto la principal "cosechadora" de valor de la empresa: el Pricing.</w:t>
       </w:r>
     </w:p>
     <w:p>
@@ -1710,7 +1630,7 @@
         </w:rPr>
         <w:t xml:space="preserve">La aplicación de modernos conceptos y herramientas en la toma de </w:t>
       </w:r>
-      <w:hyperlink r:id="rId9" w:history="1">
+      <w:hyperlink r:id="rId8" w:history="1">
         <w:r>
           <w:rPr>
             <w:lang w:eastAsia="es-AR"/>
@@ -1722,54 +1642,24 @@
         <w:rPr>
           <w:lang w:eastAsia="es-AR"/>
         </w:rPr>
-        <w:t xml:space="preserve">, </w:t>
-      </w:r>
-      <w:r>
-        <w:rPr>
-          <w:lang w:eastAsia="es-AR"/>
-        </w:rPr>
-        <w:t>permite capturar un valor muy superior</w:t>
-      </w:r>
-      <w:r>
-        <w:rPr>
-          <w:lang w:eastAsia="es-AR"/>
-        </w:rPr>
-        <w:t xml:space="preserve"> al enfoque tradicional basado en los costos y la aplicación de un cierto "mark-up" de rentabilidad deseada.</w:t>
-      </w:r>
-    </w:p>
-    <w:p>
-      <w:r>
-        <w:rPr>
-          <w:lang w:eastAsia="es-AR"/>
-        </w:rPr>
-        <w:t>Resulta sorprendente entonces, que tantas empresas se encuentren obsesionadas por reducir co</w:t>
-      </w:r>
-      <w:r>
-        <w:rPr>
-          <w:lang w:eastAsia="es-AR"/>
-        </w:rPr>
-        <w:t>s</w:t>
-      </w:r>
-      <w:r>
-        <w:rPr>
-          <w:lang w:eastAsia="es-AR"/>
-        </w:rPr>
-        <w:t>tos y ganar participación en el mercado, mientras des</w:t>
-      </w:r>
-      <w:r>
-        <w:rPr>
-          <w:lang w:eastAsia="es-AR"/>
-        </w:rPr>
-        <w:t>cuidan su política de precios.</w:t>
-      </w:r>
-    </w:p>
-    <w:p>
-      <w:pPr>
-        <w:rPr>
-          <w:rFonts w:asciiTheme="majorHAnsi" w:eastAsiaTheme="majorEastAsia" w:hAnsiTheme="majorHAnsi" w:cstheme="majorBidi"/>
+        <w:t>, permite capturar un valor muy superior al enfoque tradicional basado en los costos y la aplicación de un cierto "mark-up" de rentabilidad deseada.</w:t>
+      </w:r>
+    </w:p>
+    <w:p>
+      <w:r>
+        <w:rPr>
+          <w:lang w:eastAsia="es-AR"/>
+        </w:rPr>
+        <w:t>Resulta sorprendente entonces, que tantas empresas se encuentren obsesionadas por reducir costos y ganar participación en el mercado, mientras descuidan su política de precios.</w:t>
+      </w:r>
+    </w:p>
+    <w:p>
+      <w:pPr>
+        <w:rPr>
+          <w:rFonts w:ascii="Cambria" w:hAnsi="Cambria"/>
           <w:b/>
           <w:bCs/>
-          <w:color w:val="365F91" w:themeColor="accent1" w:themeShade="BF"/>
+          <w:color w:val="365F91"/>
           <w:sz w:val="28"/>
           <w:szCs w:val="28"/>
           <w:lang w:eastAsia="es-AR"/>
@@ -1791,7 +1681,6 @@
         <w:rPr>
           <w:lang w:eastAsia="es-AR"/>
         </w:rPr>
-        <w:lastRenderedPageBreak/>
         <w:t>Elementos y disciplinas del Pricing</w:t>
       </w:r>
       <w:bookmarkEnd w:id="1"/>
@@ -1814,49 +1703,7 @@
         <w:rPr>
           <w:lang w:eastAsia="es-AR"/>
         </w:rPr>
-        <w:t>Así como existen las áreas de Ventas, Marketing o Compras, aquellas organizaciones que han co</w:t>
-      </w:r>
-      <w:r>
-        <w:rPr>
-          <w:lang w:eastAsia="es-AR"/>
-        </w:rPr>
-        <w:t>m</w:t>
-      </w:r>
-      <w:r>
-        <w:rPr>
-          <w:lang w:eastAsia="es-AR"/>
-        </w:rPr>
-        <w:t>prendido la importancia de profesionalizar la captura el</w:t>
-      </w:r>
-      <w:r>
-        <w:rPr>
-          <w:lang w:eastAsia="es-AR"/>
-        </w:rPr>
-        <w:t xml:space="preserve"> valor, están comenzando a destinar recursos esp</w:t>
-      </w:r>
-      <w:r>
-        <w:rPr>
-          <w:lang w:eastAsia="es-AR"/>
-        </w:rPr>
-        <w:t>e</w:t>
-      </w:r>
-      <w:r>
-        <w:rPr>
-          <w:lang w:eastAsia="es-AR"/>
-        </w:rPr>
-        <w:t>cializados a las decisiones de precios, inclusive, muchas empresas ya han optado por crear la figura del CPO (Chief Pri</w:t>
-      </w:r>
-      <w:r>
-        <w:rPr>
-          <w:lang w:eastAsia="es-AR"/>
-        </w:rPr>
-        <w:t>c</w:t>
-      </w:r>
-      <w:r>
-        <w:rPr>
-          <w:lang w:eastAsia="es-AR"/>
-        </w:rPr>
-        <w:t>ing Officer).</w:t>
+        <w:t>Así como existen las áreas de Ventas, Marketing o Compras, aquellas organizaciones que han comprendido la importancia de profesionalizar la captura el valor, están comenzando a destinar recursos especializados a las decisiones de precios, inclusive, muchas empresas ya han optado por crear la figura del CPO (Chief Pricing Officer).</w:t>
       </w:r>
     </w:p>
     <w:p>
@@ -1877,103 +1724,7 @@
         <w:rPr>
           <w:lang w:eastAsia="es-AR"/>
         </w:rPr>
-        <w:t>En general, el precio facturado es difere</w:t>
-      </w:r>
-      <w:r>
-        <w:rPr>
-          <w:lang w:eastAsia="es-AR"/>
-        </w:rPr>
-        <w:t>nte del precio efectivamente cobrado (o precio de bolsillo)</w:t>
-      </w:r>
-      <w:r>
-        <w:rPr>
-          <w:lang w:eastAsia="es-AR"/>
-        </w:rPr>
-        <w:t xml:space="preserve"> </w:t>
-      </w:r>
-      <w:r>
-        <w:rPr>
-          <w:lang w:eastAsia="es-AR"/>
-        </w:rPr>
-        <w:t>que recibe la empresa. Descuentos financieros, promocionales, por garantías, transporte, o plazos de</w:t>
-      </w:r>
-      <w:r>
-        <w:rPr>
-          <w:lang w:eastAsia="es-AR"/>
-        </w:rPr>
-        <w:t xml:space="preserve"> </w:t>
-      </w:r>
-      <w:r>
-        <w:rPr>
-          <w:lang w:eastAsia="es-AR"/>
-        </w:rPr>
-        <w:t>pago e</w:t>
-      </w:r>
-      <w:r>
-        <w:rPr>
-          <w:lang w:eastAsia="es-AR"/>
-        </w:rPr>
-        <w:t>s</w:t>
-      </w:r>
-      <w:r>
-        <w:rPr>
-          <w:lang w:eastAsia="es-AR"/>
-        </w:rPr>
-        <w:t>peciales son, entre otros, responsables de la diferencia. En este marco, el uso de</w:t>
-      </w:r>
-      <w:r>
-        <w:rPr>
-          <w:lang w:eastAsia="es-AR"/>
-        </w:rPr>
-        <w:t xml:space="preserve"> </w:t>
-      </w:r>
-      <w:r>
-        <w:rPr>
-          <w:lang w:eastAsia="es-AR"/>
-        </w:rPr>
-        <w:t>herra</w:t>
-      </w:r>
-      <w:r>
-        <w:rPr>
-          <w:lang w:eastAsia="es-AR"/>
-        </w:rPr>
-        <w:t>mientas para analizar la fijación de precios micro-analíticamente (es decir, transacción por</w:t>
-      </w:r>
-      <w:r>
-        <w:rPr>
-          <w:lang w:eastAsia="es-AR"/>
-        </w:rPr>
-        <w:t xml:space="preserve"> </w:t>
-      </w:r>
-      <w:r>
-        <w:rPr>
-          <w:lang w:eastAsia="es-AR"/>
-        </w:rPr>
-        <w:t>transacción) permite detectar oport</w:t>
-      </w:r>
-      <w:r>
-        <w:rPr>
-          <w:lang w:eastAsia="es-AR"/>
-        </w:rPr>
-        <w:t>u</w:t>
-      </w:r>
-      <w:r>
-        <w:rPr>
-          <w:lang w:eastAsia="es-AR"/>
-        </w:rPr>
-        <w:t>nidades que suelen ser pasadas por alto por los análisis</w:t>
-      </w:r>
-      <w:r>
-        <w:rPr>
-          <w:lang w:eastAsia="es-AR"/>
-        </w:rPr>
-        <w:t xml:space="preserve"> </w:t>
-      </w:r>
-      <w:r>
-        <w:rPr>
-          <w:lang w:eastAsia="es-AR"/>
-        </w:rPr>
-        <w:t>convencionales.</w:t>
+        <w:t>En general, el precio facturado es diferente del precio efectivamente cobrado (o precio de bolsillo) que recibe la empresa. Descuentos financieros, promocionales, por garantías, transporte, o plazos de pago especiales son, entre otros, responsables de la diferencia. En este marco, el uso de herramientas para analizar la fijación de precios micro-analíticamente (es decir, transacción por transacción) permite detectar oportunidades que suelen ser pasadas por alto por los análisis convencionales.</w:t>
       </w:r>
     </w:p>
     <w:p>
@@ -1994,37 +1745,7 @@
         <w:rPr>
           <w:lang w:eastAsia="es-AR"/>
         </w:rPr>
-        <w:t>Los clientes no son todos igu</w:t>
-      </w:r>
-      <w:r>
-        <w:rPr>
-          <w:lang w:eastAsia="es-AR"/>
-        </w:rPr>
-        <w:t>ales. Así, mediante un cuidadoso análisis y herramientas adecuadas, es</w:t>
-      </w:r>
-      <w:r>
-        <w:rPr>
-          <w:lang w:eastAsia="es-AR"/>
-        </w:rPr>
-        <w:t xml:space="preserve"> </w:t>
-      </w:r>
-      <w:r>
-        <w:rPr>
-          <w:lang w:eastAsia="es-AR"/>
-        </w:rPr>
-        <w:t>posible ajustar selectivamente los precios para capturar una mayor porción del valor creado en cada</w:t>
-      </w:r>
-      <w:r>
-        <w:rPr>
-          <w:lang w:eastAsia="es-AR"/>
-        </w:rPr>
-        <w:t xml:space="preserve"> </w:t>
-      </w:r>
-      <w:r>
-        <w:rPr>
-          <w:lang w:eastAsia="es-AR"/>
-        </w:rPr>
-        <w:t>uno de los segmentos que integran el mercado objetivo de la empresa.</w:t>
+        <w:t>Los clientes no son todos iguales. Así, mediante un cuidadoso análisis y herramientas adecuadas, es posible ajustar selectivamente los precios para capturar una mayor porción del valor creado en cada uno de los segmentos que integran el mercado objetivo de la empresa.</w:t>
       </w:r>
     </w:p>
     <w:p>
@@ -2036,13 +1757,7 @@
         <w:rPr>
           <w:lang w:eastAsia="es-AR"/>
         </w:rPr>
-        <w:t xml:space="preserve">Precios </w:t>
-      </w:r>
-      <w:r>
-        <w:rPr>
-          <w:lang w:eastAsia="es-AR"/>
-        </w:rPr>
-        <w:t>dinámicos (o Revenue Management)</w:t>
+        <w:t>Precios dinámicos (o Revenue Management)</w:t>
       </w:r>
       <w:bookmarkEnd w:id="5"/>
     </w:p>
@@ -2056,113 +1771,29 @@
         <w:rPr>
           <w:lang w:eastAsia="es-AR"/>
         </w:rPr>
-        <w:t>En algunos mercados, la oferta y la demanda fluctúan significativamente en el tiempo.</w:t>
-      </w:r>
-      <w:r>
-        <w:rPr>
-          <w:lang w:eastAsia="es-AR"/>
-        </w:rPr>
-        <w:t xml:space="preserve"> </w:t>
-      </w:r>
-      <w:r>
-        <w:rPr>
-          <w:lang w:eastAsia="es-AR"/>
-        </w:rPr>
-        <w:t>Adoptar un enfoque de fijación de precios que se ajuste a estas fluctuaciones puede resultar</w:t>
-      </w:r>
-      <w:r>
-        <w:rPr>
-          <w:lang w:eastAsia="es-AR"/>
-        </w:rPr>
-        <w:t xml:space="preserve"> </w:t>
-      </w:r>
-      <w:r>
-        <w:rPr>
-          <w:lang w:eastAsia="es-AR"/>
-        </w:rPr>
-        <w:t>extremadamente rentable, particularmente par</w:t>
-      </w:r>
-      <w:r>
-        <w:rPr>
-          <w:lang w:eastAsia="es-AR"/>
-        </w:rPr>
-        <w:t>a empresas que venden servicios, o productos</w:t>
-      </w:r>
-      <w:r>
-        <w:rPr>
-          <w:lang w:eastAsia="es-AR"/>
-        </w:rPr>
-        <w:t xml:space="preserve"> </w:t>
-      </w:r>
-      <w:r>
-        <w:rPr>
-          <w:lang w:eastAsia="es-AR"/>
-        </w:rPr>
-        <w:t>perecederos (pasajes de avión, habitaciones de hoteles, etc.) o sujetos a modas o temporadas</w:t>
-      </w:r>
-      <w:r>
-        <w:rPr>
-          <w:lang w:eastAsia="es-AR"/>
-        </w:rPr>
-        <w:t xml:space="preserve"> </w:t>
-      </w:r>
-      <w:r>
-        <w:rPr>
-          <w:lang w:eastAsia="es-AR"/>
-        </w:rPr>
-        <w:t>(prendas de vestir).</w:t>
-      </w:r>
-    </w:p>
-    <w:p>
-      <w:pPr>
-        <w:rPr>
-          <w:lang w:eastAsia="es-AR"/>
-        </w:rPr>
-      </w:pPr>
-      <w:r>
-        <w:rPr>
-          <w:lang w:eastAsia="es-AR"/>
-        </w:rPr>
-        <w:t>Precisamente, existen</w:t>
-      </w:r>
-      <w:r>
-        <w:rPr>
-          <w:lang w:eastAsia="es-AR"/>
-        </w:rPr>
-        <w:t xml:space="preserve"> modelos matemáticos y software</w:t>
-      </w:r>
-      <w:r>
-        <w:rPr>
-          <w:lang w:eastAsia="es-AR"/>
-        </w:rPr>
-        <w:t xml:space="preserve"> de última generación para optimizar la</w:t>
-      </w:r>
-      <w:r>
-        <w:rPr>
-          <w:lang w:eastAsia="es-AR"/>
-        </w:rPr>
-        <w:t xml:space="preserve"> </w:t>
-      </w:r>
-      <w:r>
-        <w:rPr>
-          <w:lang w:eastAsia="es-AR"/>
-        </w:rPr>
-        <w:t>pol</w:t>
-      </w:r>
-      <w:r>
-        <w:rPr>
-          <w:lang w:eastAsia="es-AR"/>
-        </w:rPr>
-        <w:t>ítica de precios en estos mercados.</w:t>
-      </w:r>
-    </w:p>
-    <w:p>
-      <w:pPr>
-        <w:rPr>
-          <w:rFonts w:asciiTheme="majorHAnsi" w:eastAsiaTheme="majorEastAsia" w:hAnsiTheme="majorHAnsi" w:cstheme="majorBidi"/>
+        <w:t>En algunos mercados, la oferta y la demanda fluctúan significativamente en el tiempo. Adoptar un enfoque de fijación de precios que se ajuste a estas fluctuaciones puede resultar extremadamente rentable, particularmente para empresas que venden servicios, o productos perecederos (pasajes de avión, habitaciones de hoteles, etc.) o sujetos a modas o temporadas (prendas de vestir).</w:t>
+      </w:r>
+    </w:p>
+    <w:p>
+      <w:pPr>
+        <w:rPr>
+          <w:lang w:eastAsia="es-AR"/>
+        </w:rPr>
+      </w:pPr>
+      <w:r>
+        <w:rPr>
+          <w:lang w:eastAsia="es-AR"/>
+        </w:rPr>
+        <w:t>Precisamente, existen modelos matemáticos y software de última generación para optimizar la política de precios en estos mercados.</w:t>
+      </w:r>
+    </w:p>
+    <w:p>
+      <w:pPr>
+        <w:rPr>
+          <w:rFonts w:ascii="Cambria" w:hAnsi="Cambria"/>
           <w:b/>
           <w:bCs/>
-          <w:color w:val="4F81BD" w:themeColor="accent1"/>
+          <w:color w:val="4F81BD"/>
           <w:sz w:val="26"/>
           <w:szCs w:val="26"/>
         </w:rPr>
@@ -2177,7 +1808,6 @@
       </w:pPr>
       <w:bookmarkStart w:id="6" w:name="_Toc292218728"/>
       <w:r>
-        <w:lastRenderedPageBreak/>
         <w:t>¿Qué debe lograr un precio?</w:t>
       </w:r>
       <w:bookmarkEnd w:id="6"/>
@@ -2196,10 +1826,7 @@
         </w:numPr>
       </w:pPr>
       <w:r>
-        <w:t>alcanzar</w:t>
-      </w:r>
-      <w:r>
-        <w:t xml:space="preserve"> los objetivos financieros de la empresa (por ejemplo, la ganancia);</w:t>
+        <w:t>alcanzar los objetivos financieros de la empresa (por ejemplo, la ganancia);</w:t>
       </w:r>
     </w:p>
     <w:p>
@@ -2211,13 +1838,7 @@
         </w:numPr>
       </w:pPr>
       <w:r>
-        <w:t xml:space="preserve">adaptarse a la realidad del mercado </w:t>
-      </w:r>
-      <w:r>
-        <w:t>(¿Existirán clientes que adquie</w:t>
-      </w:r>
-      <w:r>
-        <w:t>ran el servicio por ese precio?</w:t>
+        <w:t>adaptarse a la realidad del mercado (¿Existirán clientes que adquieran el servicio por ese precio?)</w:t>
       </w:r>
     </w:p>
     <w:p>
@@ -2229,25 +1850,7 @@
         </w:numPr>
       </w:pPr>
       <w:r>
-        <w:t>mantener</w:t>
-      </w:r>
-      <w:r>
-        <w:t xml:space="preserve"> el </w:t>
-      </w:r>
-      <w:r>
-        <w:t>posicionamiento</w:t>
-      </w:r>
-      <w:r>
-        <w:t xml:space="preserve"> del producto y ser consistente con las demás variables que entran en juego en el merc</w:t>
-      </w:r>
-      <w:r>
-        <w:t>a</w:t>
-      </w:r>
-      <w:r>
-        <w:t>do, como la calidad del producto, el tipo de canal de distribución elegido o e</w:t>
-      </w:r>
-      <w:r>
-        <w:t>l tipo de promociones utilizado.</w:t>
+        <w:t>mantener el posicionamiento del producto y ser consistente con las demás variables que entran en juego en el mercado, como la calidad del producto, el tipo de canal de distribución elegido o el tipo de promociones utilizado.</w:t>
       </w:r>
     </w:p>
     <w:p>
@@ -2262,19 +1865,16 @@
         <w:t>precio eficiente</w:t>
       </w:r>
       <w:r>
-        <w:t xml:space="preserve"> es tal que se encuentra lo más cercano posible al máximo que los clientes están dispuestos a pagar. Una buena estrategia de pricing, será aquella que pueda balancear el pre</w:t>
-      </w:r>
-      <w:r>
-        <w:t>cio de piso (aquel por debajo del cual la empresa obtendrá pérdidas) y el precio de techo (aquel por encima del cual la empresa se enfrentará a la falta de demanda).</w:t>
-      </w:r>
-    </w:p>
-    <w:p>
-      <w:pPr>
-        <w:rPr>
-          <w:rFonts w:asciiTheme="majorHAnsi" w:eastAsiaTheme="majorEastAsia" w:hAnsiTheme="majorHAnsi" w:cstheme="majorBidi"/>
+        <w:t xml:space="preserve"> es tal que se encuentra lo más cercano posible al máximo que los clientes están dispuestos a pagar. Una buena estrategia de pricing, será aquella que pueda balancear el precio de piso (aquel por debajo del cual la empresa obtendrá pérdidas) y el precio de techo (aquel por encima del cual la empresa se enfrentará a la falta de demanda).</w:t>
+      </w:r>
+    </w:p>
+    <w:p>
+      <w:pPr>
+        <w:rPr>
+          <w:rFonts w:ascii="Cambria" w:hAnsi="Cambria"/>
           <w:b/>
           <w:bCs/>
-          <w:color w:val="365F91" w:themeColor="accent1" w:themeShade="BF"/>
+          <w:color w:val="365F91"/>
           <w:sz w:val="28"/>
           <w:szCs w:val="28"/>
         </w:rPr>
@@ -2289,7 +1889,6 @@
       </w:pPr>
       <w:bookmarkStart w:id="7" w:name="_Toc292218729"/>
       <w:r>
-        <w:lastRenderedPageBreak/>
         <w:t>Terminología</w:t>
       </w:r>
       <w:bookmarkEnd w:id="7"/>
@@ -2316,10 +1915,7 @@
       <w:bookmarkStart w:id="9" w:name="_Toc292218730"/>
       <w:bookmarkEnd w:id="8"/>
       <w:r>
-        <w:t>Precio Efect</w:t>
-      </w:r>
-      <w:r>
-        <w:t>ivo (Effective Price)</w:t>
+        <w:t>Precio Efectivo (Effective Price)</w:t>
       </w:r>
       <w:bookmarkEnd w:id="9"/>
     </w:p>
@@ -2358,139 +1954,55 @@
         <w:rPr>
           <w:lang w:val="es-AR"/>
         </w:rPr>
-        <w:t xml:space="preserve">Se conoce como precio de </w:t>
-      </w:r>
-      <w:r>
+        <w:t>Se conoce como precio de línea al uso de un número limitado de precios para todos los productos que ofrece un vendedor. La lógica yace en considerar las cantidades como alcanzables por un rango de público muy grande. Tiene como ventaja la simpleza para administrar la línea de productos pero por otro lado, como desventaja notamos que es poco flexible, en particular en tiempos de inflación o precios inestables.</w:t>
+      </w:r>
+    </w:p>
+    <w:p>
+      <w:pPr>
+        <w:pStyle w:val="Heading2"/>
+      </w:pPr>
+      <w:bookmarkStart w:id="11" w:name="_Toc292218732"/>
+      <w:r>
+        <w:t>Loss Leader (Artículo de "gancho", artículo de promoción)</w:t>
+      </w:r>
+      <w:bookmarkEnd w:id="11"/>
+    </w:p>
+    <w:p>
+      <w:pPr>
+        <w:pStyle w:val="Standard"/>
         <w:rPr>
           <w:lang w:val="es-AR"/>
         </w:rPr>
-        <w:t>línea</w:t>
-      </w:r>
+      </w:pPr>
       <w:r>
         <w:rPr>
           <w:lang w:val="es-AR"/>
         </w:rPr>
-        <w:t xml:space="preserve"> al uso de un número limitado de precios para todos los</w:t>
-      </w:r>
-      <w:r>
+        <w:t>Se denomina "de gancho" cuando un artículo es valuado por debajo de su margen real de operación. Lo que lógicamente deriva en una pérdida para la empresa, tiene como resultado deseado el atraer a los clientes quienes eventualmente consumirán otros productos de la empresa cuyo margen es mayor y realmente rentable.</w:t>
+      </w:r>
+    </w:p>
+    <w:p>
+      <w:pPr>
+        <w:pStyle w:val="Heading2"/>
+      </w:pPr>
+      <w:bookmarkStart w:id="12" w:name="_Toc292218733"/>
+      <w:r>
+        <w:t>Promotional Pricing (Precio Promocional)</w:t>
+      </w:r>
+      <w:bookmarkEnd w:id="12"/>
+    </w:p>
+    <w:p>
+      <w:pPr>
+        <w:pStyle w:val="Standard"/>
         <w:rPr>
           <w:lang w:val="es-AR"/>
         </w:rPr>
-        <w:t xml:space="preserve"> productos que ofrece un vendedor. La lógica yace en considerar las cantidades como alcanzables por un rango de público muy grande. Tiene como ventaja la simpleza para administrar la </w:t>
-      </w:r>
+      </w:pPr>
       <w:r>
         <w:rPr>
           <w:lang w:val="es-AR"/>
         </w:rPr>
-        <w:t>línea</w:t>
-      </w:r>
-      <w:r>
-        <w:rPr>
-          <w:lang w:val="es-AR"/>
-        </w:rPr>
-        <w:t xml:space="preserve"> de productos pero por otro lado, como desventaja notamos que es poc</w:t>
-      </w:r>
-      <w:r>
-        <w:rPr>
-          <w:lang w:val="es-AR"/>
-        </w:rPr>
-        <w:t>o flexible, en particular en tiempos de inflación o precios inestables.</w:t>
-      </w:r>
-    </w:p>
-    <w:p>
-      <w:pPr>
-        <w:pStyle w:val="Heading2"/>
-      </w:pPr>
-      <w:bookmarkStart w:id="11" w:name="_Toc292218732"/>
-      <w:r>
-        <w:t>Loss Leader (Artículo de "gancho", artículo de promoción)</w:t>
-      </w:r>
-      <w:bookmarkEnd w:id="11"/>
-    </w:p>
-    <w:p>
-      <w:pPr>
-        <w:pStyle w:val="Standard"/>
-        <w:rPr>
-          <w:lang w:val="es-AR"/>
-        </w:rPr>
-      </w:pPr>
-      <w:r>
-        <w:rPr>
-          <w:lang w:val="es-AR"/>
-        </w:rPr>
-        <w:t xml:space="preserve">Se denomina "de gancho" cuando un artículo es valuado por debajo de su margen real de operación. Lo que lógicamente deriva en </w:t>
-      </w:r>
-      <w:r>
-        <w:rPr>
-          <w:lang w:val="es-AR"/>
-        </w:rPr>
-        <w:t>una pérdida para la empresa, tiene como resultado deseado el atraer a los clientes quienes eventualmente consumirán otros productos de la empresa cuyo margen es mayor y rea</w:t>
-      </w:r>
-      <w:r>
-        <w:rPr>
-          <w:lang w:val="es-AR"/>
-        </w:rPr>
-        <w:t>l</w:t>
-      </w:r>
-      <w:r>
-        <w:rPr>
-          <w:lang w:val="es-AR"/>
-        </w:rPr>
-        <w:t>mente rentable.</w:t>
-      </w:r>
-    </w:p>
-    <w:p>
-      <w:pPr>
-        <w:pStyle w:val="Heading2"/>
-      </w:pPr>
-      <w:bookmarkStart w:id="12" w:name="_Toc292218733"/>
-      <w:r>
-        <w:t>Promotional Pricing (Precio Promocional)</w:t>
-      </w:r>
-      <w:bookmarkEnd w:id="12"/>
-    </w:p>
-    <w:p>
-      <w:pPr>
-        <w:pStyle w:val="Standard"/>
-        <w:rPr>
-          <w:lang w:val="es-AR"/>
-        </w:rPr>
-      </w:pPr>
-      <w:r>
-        <w:rPr>
-          <w:lang w:val="es-AR"/>
-        </w:rPr>
-        <w:t xml:space="preserve">Refiere a un momento </w:t>
-      </w:r>
-      <w:r>
-        <w:rPr>
-          <w:lang w:val="es-AR"/>
-        </w:rPr>
-        <w:t xml:space="preserve">particular de la venta, en la cual el precio es determinante para la </w:t>
-      </w:r>
-      <w:r>
-        <w:rPr>
-          <w:lang w:val="es-AR"/>
-        </w:rPr>
-        <w:t>inserción</w:t>
-      </w:r>
-      <w:r>
-        <w:rPr>
-          <w:lang w:val="es-AR"/>
-        </w:rPr>
-        <w:t xml:space="preserve"> del pr</w:t>
-      </w:r>
-      <w:r>
-        <w:rPr>
-          <w:lang w:val="es-AR"/>
-        </w:rPr>
-        <w:t>o</w:t>
-      </w:r>
-      <w:r>
-        <w:rPr>
-          <w:lang w:val="es-AR"/>
-        </w:rPr>
-        <w:t>ducto en el mercado.</w:t>
+        <w:t>Refiere a un momento particular de la venta, en la cual el precio es determinante para la inserción del producto en el mercado.</w:t>
       </w:r>
     </w:p>
     <w:p>
@@ -2516,112 +2028,31 @@
         <w:rPr>
           <w:lang w:val="es-AR"/>
         </w:rPr>
-        <w:t xml:space="preserve">Refiere a la </w:t>
-      </w:r>
-      <w:r>
+        <w:t>Refiere a la percepción de un gran porcentaje de clientes, según la cual un alto precio está asociado a una alta calidad. Esta percepción se vuelve determinante en aquellos casos en los cuales el producto es complejo y comprobar su utilidad se torna dificultoso. Categoría en la cual califican la mayoría de los servicios, los cuales no pueden ser probados sin ser usados. Mientras existan más incertezas que rodeen al producto, es mayor la dependencia que tienen los clientes en la hipótesis precio/calidad y por ende están dispuestos consiente o inconscientemente a pagar un precio más alto.</w:t>
+      </w:r>
+    </w:p>
+    <w:p>
+      <w:pPr>
+        <w:pStyle w:val="Heading2"/>
+      </w:pPr>
+      <w:bookmarkStart w:id="15" w:name="_Toc292218735"/>
+      <w:r>
+        <w:t>Premium Pricing (Precio Premium)</w:t>
+      </w:r>
+      <w:bookmarkEnd w:id="15"/>
+    </w:p>
+    <w:p>
+      <w:pPr>
+        <w:pStyle w:val="Standard"/>
         <w:rPr>
           <w:lang w:val="es-AR"/>
         </w:rPr>
-        <w:t>percepción</w:t>
-      </w:r>
+      </w:pPr>
       <w:r>
         <w:rPr>
           <w:lang w:val="es-AR"/>
         </w:rPr>
-        <w:t xml:space="preserve"> de un gran porcentaje de clientes, según la cual un alto precio está as</w:t>
-      </w:r>
-      <w:r>
-        <w:rPr>
-          <w:lang w:val="es-AR"/>
-        </w:rPr>
-        <w:t>ociado a una alta calidad. Esta percepción se vuelve determinante en aquellos casos en los cuales el producto es compl</w:t>
-      </w:r>
-      <w:r>
-        <w:rPr>
-          <w:lang w:val="es-AR"/>
-        </w:rPr>
-        <w:t>e</w:t>
-      </w:r>
-      <w:r>
-        <w:rPr>
-          <w:lang w:val="es-AR"/>
-        </w:rPr>
-        <w:t>jo y comprobar su utilidad se torna dificultoso. Categoría en la cual califican la mayoría de los servicios, los cuales no pueden ser pro</w:t>
-      </w:r>
-      <w:r>
-        <w:rPr>
-          <w:lang w:val="es-AR"/>
-        </w:rPr>
-        <w:t xml:space="preserve">bados sin ser usados. Mientras existan más incertezas que rodeen al producto, es mayor la dependencia que tienen los clientes en la hipótesis precio/calidad y por ende están dispuestos </w:t>
-      </w:r>
-      <w:r>
-        <w:rPr>
-          <w:lang w:val="es-AR"/>
-        </w:rPr>
-        <w:t>consiente</w:t>
-      </w:r>
-      <w:r>
-        <w:rPr>
-          <w:lang w:val="es-AR"/>
-        </w:rPr>
-        <w:t xml:space="preserve"> o </w:t>
-      </w:r>
-      <w:r>
-        <w:rPr>
-          <w:lang w:val="es-AR"/>
-        </w:rPr>
-        <w:t>inconscientemente</w:t>
-      </w:r>
-      <w:r>
-        <w:rPr>
-          <w:lang w:val="es-AR"/>
-        </w:rPr>
-        <w:t xml:space="preserve"> a pagar un precio más alto.</w:t>
-      </w:r>
-    </w:p>
-    <w:p>
-      <w:pPr>
-        <w:pStyle w:val="Heading2"/>
-      </w:pPr>
-      <w:bookmarkStart w:id="15" w:name="_Toc292218735"/>
-      <w:r>
-        <w:t>Premium Prici</w:t>
-      </w:r>
-      <w:r>
-        <w:t>ng (Precio Premium)</w:t>
-      </w:r>
-      <w:bookmarkEnd w:id="15"/>
-    </w:p>
-    <w:p>
-      <w:pPr>
-        <w:pStyle w:val="Standard"/>
-        <w:rPr>
-          <w:lang w:val="es-AR"/>
-        </w:rPr>
-      </w:pPr>
-      <w:r>
-        <w:rPr>
-          <w:lang w:val="es-AR"/>
-        </w:rPr>
-        <w:t>El precio premium también conocido como precio de prestigio, es la estrategia de tasar los productos sie</w:t>
-      </w:r>
-      <w:r>
-        <w:rPr>
-          <w:lang w:val="es-AR"/>
-        </w:rPr>
-        <w:t>m</w:t>
-      </w:r>
-      <w:r>
-        <w:rPr>
-          <w:lang w:val="es-AR"/>
-        </w:rPr>
-        <w:t>pre en su máximo valor o cercano a él. Se utiliza para reforzar la imagen de un producto como lujoso o de alta gama. Los consumidor</w:t>
-      </w:r>
-      <w:r>
-        <w:rPr>
-          <w:lang w:val="es-AR"/>
-        </w:rPr>
-        <w:t>es se inclinarán hacia este tipo de productos por tres razones principalmente:</w:t>
+        <w:t>El precio premium también conocido como precio de prestigio, es la estrategia de tasar los productos siempre en su máximo valor o cercano a él. Se utiliza para reforzar la imagen de un producto como lujoso o de alta gama. Los consumidores se inclinarán hacia este tipo de productos por tres razones principalmente:</w:t>
       </w:r>
     </w:p>
     <w:p>
@@ -2639,19 +2070,7 @@
         <w:rPr>
           <w:lang w:val="es-AR"/>
         </w:rPr>
-        <w:t xml:space="preserve">Asumen el alto precio como un </w:t>
-      </w:r>
-      <w:r>
-        <w:rPr>
-          <w:lang w:val="es-AR"/>
-        </w:rPr>
-        <w:t>indicador</w:t>
-      </w:r>
-      <w:r>
-        <w:rPr>
-          <w:lang w:val="es-AR"/>
-        </w:rPr>
-        <w:t xml:space="preserve"> de calidad;</w:t>
+        <w:t>Asumen el alto precio como un indicador de calidad;</w:t>
       </w:r>
     </w:p>
     <w:p>
@@ -2687,25 +2106,7 @@
         <w:rPr>
           <w:lang w:val="es-AR"/>
         </w:rPr>
-        <w:t>Dependen de un óptimo funcionamien</w:t>
-      </w:r>
-      <w:r>
-        <w:rPr>
-          <w:lang w:val="es-AR"/>
-        </w:rPr>
-        <w:t>to, no pueden permitirse fallas dado que el costo es dem</w:t>
-      </w:r>
-      <w:r>
-        <w:rPr>
-          <w:lang w:val="es-AR"/>
-        </w:rPr>
-        <w:t>a</w:t>
-      </w:r>
-      <w:r>
-        <w:rPr>
-          <w:lang w:val="es-AR"/>
-        </w:rPr>
-        <w:t>siado alto.</w:t>
+        <w:t>Dependen de un óptimo funcionamiento, no pueden permitirse fallas dado que el costo es demasiado alto.</w:t>
       </w:r>
     </w:p>
     <w:p>
@@ -2740,29 +2141,22 @@
       </w:pPr>
       <w:bookmarkStart w:id="18" w:name="_Toc292218737"/>
       <w:r>
-        <w:lastRenderedPageBreak/>
-        <w:t>Multidimensional pricing (Precio mu</w:t>
-      </w:r>
-      <w:r>
-        <w:t>ltidimensional)</w:t>
+        <w:t>Multidimensional pricing (Precio multidimensional)</w:t>
       </w:r>
       <w:bookmarkEnd w:id="18"/>
     </w:p>
     <w:p>
       <w:r>
-        <w:t>Se utilizan múltiples valores para definir el valor de un producto, obtenidos de distintos enfoques según se mire el producto. Estudios de mercado han demostrador que esta práctica representa una influencia significativa en los consumidores</w:t>
-      </w:r>
-      <w:r>
-        <w:t xml:space="preserve"> y en su habilidad para comprender y procesar la variación de los precios.</w:t>
-      </w:r>
-    </w:p>
-    <w:p>
-      <w:pPr>
-        <w:rPr>
-          <w:rFonts w:asciiTheme="majorHAnsi" w:eastAsiaTheme="majorEastAsia" w:hAnsiTheme="majorHAnsi" w:cstheme="majorBidi"/>
+        <w:t>Se utilizan múltiples valores para definir el valor de un producto, obtenidos de distintos enfoques según se mire el producto. Estudios de mercado han demostrador que esta práctica representa una influencia significativa en los consumidores y en su habilidad para comprender y procesar la variación de los precios.</w:t>
+      </w:r>
+    </w:p>
+    <w:p>
+      <w:pPr>
+        <w:rPr>
+          <w:rFonts w:ascii="Cambria" w:hAnsi="Cambria"/>
           <w:b/>
           <w:bCs/>
-          <w:color w:val="365F91" w:themeColor="accent1" w:themeShade="BF"/>
+          <w:color w:val="365F91"/>
           <w:sz w:val="28"/>
           <w:szCs w:val="28"/>
         </w:rPr>
@@ -2777,7 +2171,6 @@
       </w:pPr>
       <w:bookmarkStart w:id="19" w:name="_Toc292218738"/>
       <w:r>
-        <w:lastRenderedPageBreak/>
         <w:t>Resultados del análisis de Pricing</w:t>
       </w:r>
       <w:bookmarkEnd w:id="19"/>
@@ -2798,7 +2191,7 @@
           <w:color w:val="000000"/>
           <w:lang w:val="es-AR" w:eastAsia="es-AR"/>
         </w:rPr>
-        <w:t xml:space="preserve">Ofrecemos a nuestros clientes dos caminos a través de los cuales obtener la información que </w:t>
+        <w:t>Ofrecemos a nuestros clientes dos caminos a través de los cuales obtener la información que requieren. Por un lado presentamos un sistema mediante el cual se genera una relación a largo plazo, donde el cliente forma parte activa del proceso de realimentación y se encuentra en contacto frecuente con nuestros representantes. Por otro lado, el sistema individual permite a cualquier persona conectarse a nuestra web y solicitar información de manera particular si</w:t>
       </w:r>
       <w:r>
         <w:rPr>
@@ -2806,7 +2199,7 @@
           <w:color w:val="000000"/>
           <w:lang w:val="es-AR" w:eastAsia="es-AR"/>
         </w:rPr>
-        <w:t>requieren</w:t>
+        <w:t>n</w:t>
       </w:r>
       <w:r>
         <w:rPr>
@@ -2814,7 +2207,7 @@
           <w:color w:val="000000"/>
           <w:lang w:val="es-AR" w:eastAsia="es-AR"/>
         </w:rPr>
-        <w:t xml:space="preserve">. Por un lado presentamos un sistema mediante el cual </w:t>
+        <w:t xml:space="preserve"> generar </w:t>
       </w:r>
       <w:r>
         <w:rPr>
@@ -2822,7 +2215,7 @@
           <w:color w:val="000000"/>
           <w:lang w:val="es-AR" w:eastAsia="es-AR"/>
         </w:rPr>
-        <w:t>se genera una relación a largo plazo, donde el cliente forma parte activa del proceso de realimentación y se encuentra en contacto frecuente con nuestros repr</w:t>
+        <w:t>e</w:t>
       </w:r>
       <w:r>
         <w:rPr>
@@ -2830,82 +2223,185 @@
           <w:color w:val="000000"/>
           <w:lang w:val="es-AR" w:eastAsia="es-AR"/>
         </w:rPr>
-        <w:t>e</w:t>
-      </w:r>
-      <w:r>
+        <w:t>sto ningún tipo de relación con la empresa.</w:t>
+      </w:r>
+    </w:p>
+    <w:p>
+      <w:pPr>
+        <w:pStyle w:val="Standard"/>
+        <w:jc w:val="both"/>
         <w:rPr>
           <w:rFonts w:cs="Calibri"/>
           <w:color w:val="000000"/>
           <w:lang w:val="es-AR" w:eastAsia="es-AR"/>
         </w:rPr>
-        <w:t xml:space="preserve">sentantes. Por otro lado, el sistema individual permite a cualquier persona conectarse a nuestra </w:t>
-      </w:r>
+      </w:pPr>
       <w:r>
         <w:rPr>
           <w:rFonts w:cs="Calibri"/>
           <w:color w:val="000000"/>
           <w:lang w:val="es-AR" w:eastAsia="es-AR"/>
         </w:rPr>
-        <w:t>web y sol</w:t>
-      </w:r>
-      <w:r>
+        <w:t>A continuación, extendemos los conceptos que mencionamos en el párrafo anterior.</w:t>
+      </w:r>
+    </w:p>
+    <w:p>
+      <w:pPr>
+        <w:pStyle w:val="Heading2"/>
+      </w:pPr>
+      <w:bookmarkStart w:id="20" w:name="_Toc292218739"/>
+      <w:r>
+        <w:t>Clientes permanentes</w:t>
+      </w:r>
+      <w:bookmarkEnd w:id="20"/>
+    </w:p>
+    <w:p>
+      <w:pPr>
+        <w:pStyle w:val="Textbody"/>
+        <w:rPr>
+          <w:lang w:val="es-AR"/>
+        </w:rPr>
+      </w:pPr>
+      <w:r>
+        <w:rPr>
+          <w:lang w:val="es-AR"/>
+        </w:rPr>
+        <w:t>Existen tres modalidades mediante las cuales los clientes podrán establecer una relación permanente con la empresa y contar en todo momento con la información que requieran.</w:t>
+      </w:r>
+    </w:p>
+    <w:p>
+      <w:pPr>
+        <w:pStyle w:val="Standard"/>
+        <w:jc w:val="both"/>
         <w:rPr>
           <w:rFonts w:cs="Calibri"/>
           <w:color w:val="000000"/>
           <w:lang w:val="es-AR" w:eastAsia="es-AR"/>
         </w:rPr>
-        <w:t>i</w:t>
-      </w:r>
+      </w:pPr>
       <w:r>
         <w:rPr>
           <w:rFonts w:cs="Calibri"/>
           <w:color w:val="000000"/>
           <w:lang w:val="es-AR" w:eastAsia="es-AR"/>
         </w:rPr>
-        <w:t>citar información de manera particular si</w:t>
-      </w:r>
-      <w:r>
+        <w:t>Manejaremos un sistema de licencias en el que cada empresa poseerá en principio un usuario y contraseña con el cual ingresarán en nuestro sistema en forma simultánea desde una cantidad máxima de equipos a fijar al momento del contrato.</w:t>
+      </w:r>
+    </w:p>
+    <w:p>
+      <w:pPr>
+        <w:pStyle w:val="Heading3"/>
+        <w:rPr>
+          <w:lang w:eastAsia="es-AR"/>
+        </w:rPr>
+      </w:pPr>
+      <w:bookmarkStart w:id="21" w:name="_Toc292218740"/>
+      <w:r>
+        <w:rPr>
+          <w:lang w:eastAsia="es-AR"/>
+        </w:rPr>
+        <w:t>Consultas ilimitadas</w:t>
+      </w:r>
+      <w:bookmarkEnd w:id="21"/>
+    </w:p>
+    <w:p>
+      <w:pPr>
+        <w:pStyle w:val="Standard"/>
+        <w:jc w:val="both"/>
         <w:rPr>
           <w:rFonts w:cs="Calibri"/>
           <w:color w:val="000000"/>
           <w:lang w:val="es-AR" w:eastAsia="es-AR"/>
         </w:rPr>
-        <w:t>n</w:t>
-      </w:r>
+      </w:pPr>
       <w:r>
         <w:rPr>
           <w:rFonts w:cs="Calibri"/>
           <w:color w:val="000000"/>
           <w:lang w:val="es-AR" w:eastAsia="es-AR"/>
         </w:rPr>
-        <w:t xml:space="preserve"> generar </w:t>
-      </w:r>
-      <w:r>
+        <w:t>Mediante el pago de una tarifa fija, se podrán realizar cuantas consultas se requieran, en el momento que el cliente lo necesite, sin derivar posteriormente en costos adicionales en su factura final.</w:t>
+      </w:r>
+    </w:p>
+    <w:p>
+      <w:pPr>
+        <w:pStyle w:val="Heading3"/>
+      </w:pPr>
+      <w:bookmarkStart w:id="22" w:name="_Toc292218741"/>
+      <w:r>
+        <w:rPr>
+          <w:lang w:eastAsia="es-AR"/>
+        </w:rPr>
+        <w:t>Consultas fijas</w:t>
+      </w:r>
+      <w:bookmarkEnd w:id="22"/>
+    </w:p>
+    <w:p>
+      <w:pPr>
+        <w:pStyle w:val="Standard"/>
+        <w:jc w:val="both"/>
         <w:rPr>
           <w:rFonts w:cs="Calibri"/>
           <w:color w:val="000000"/>
           <w:lang w:val="es-AR" w:eastAsia="es-AR"/>
         </w:rPr>
-        <w:t>e</w:t>
-      </w:r>
+      </w:pPr>
       <w:r>
         <w:rPr>
           <w:rFonts w:cs="Calibri"/>
           <w:color w:val="000000"/>
           <w:lang w:val="es-AR" w:eastAsia="es-AR"/>
         </w:rPr>
-        <w:t>sto ningún tipo de relación con la empresa.</w:t>
-      </w:r>
+        <w:t>Se contará con una tarifa base y una cantidad de consultas prefijadas. Superada esa cantidad, las demás consultas deberán ser abonadas como adicionales en la factura final.</w:t>
+      </w:r>
+    </w:p>
+    <w:p>
+      <w:pPr>
+        <w:pStyle w:val="Heading3"/>
+      </w:pPr>
+      <w:bookmarkStart w:id="23" w:name="_Toc292218742"/>
+      <w:r>
+        <w:rPr>
+          <w:lang w:eastAsia="es-AR"/>
+        </w:rPr>
+        <w:t>Modalidad mixta</w:t>
+      </w:r>
+      <w:bookmarkEnd w:id="23"/>
     </w:p>
     <w:p>
       <w:pPr>
         <w:pStyle w:val="Standard"/>
         <w:jc w:val="both"/>
+        <w:rPr>
+          <w:lang w:val="es-AR"/>
+        </w:rPr>
+      </w:pPr>
+      <w:r>
         <w:rPr>
           <w:rFonts w:cs="Calibri"/>
           <w:color w:val="000000"/>
           <w:lang w:val="es-AR" w:eastAsia="es-AR"/>
         </w:rPr>
+        <w:t>El cliente podrá realizar la cantidad de consultas que necesite y las mismas serán abonadas en forma individual, con costos menores a aquellos aplicables a clientes de única vez que no posean contrato permanente.</w:t>
+      </w:r>
+    </w:p>
+    <w:p>
+      <w:pPr>
+        <w:pStyle w:val="Heading2"/>
+      </w:pPr>
+      <w:bookmarkStart w:id="24" w:name="_Toc292218743"/>
+      <w:r>
+        <w:t>Particulares</w:t>
+      </w:r>
+      <w:bookmarkEnd w:id="24"/>
+    </w:p>
+    <w:p>
+      <w:pPr>
+        <w:pStyle w:val="Standard"/>
+        <w:jc w:val="both"/>
+        <w:rPr>
+          <w:lang w:val="es-AR"/>
+        </w:rPr>
       </w:pPr>
       <w:r>
         <w:rPr>
@@ -2913,252 +2409,7 @@
           <w:color w:val="000000"/>
           <w:lang w:val="es-AR" w:eastAsia="es-AR"/>
         </w:rPr>
-        <w:t>A continuación, extendemos los conceptos que mencionamos en el párrafo anterior.</w:t>
-      </w:r>
-    </w:p>
-    <w:p>
-      <w:pPr>
-        <w:pStyle w:val="Heading2"/>
-      </w:pPr>
-      <w:bookmarkStart w:id="20" w:name="_Toc292218739"/>
-      <w:r>
-        <w:t>Clientes permanentes</w:t>
-      </w:r>
-      <w:bookmarkEnd w:id="20"/>
-    </w:p>
-    <w:p>
-      <w:pPr>
-        <w:pStyle w:val="Textbody"/>
-        <w:rPr>
-          <w:lang w:val="es-AR"/>
-        </w:rPr>
-      </w:pPr>
-      <w:r>
-        <w:rPr>
-          <w:lang w:val="es-AR"/>
-        </w:rPr>
-        <w:t xml:space="preserve">Existen tres modalidades mediante las cuales los </w:t>
-      </w:r>
-      <w:r>
-        <w:rPr>
-          <w:lang w:val="es-AR"/>
-        </w:rPr>
-        <w:t>clientes podrán establecer una relación permanente con la empresa y contar en todo momento con la información que requieran.</w:t>
-      </w:r>
-    </w:p>
-    <w:p>
-      <w:pPr>
-        <w:pStyle w:val="Standard"/>
-        <w:jc w:val="both"/>
-        <w:rPr>
-          <w:rFonts w:cs="Calibri"/>
-          <w:color w:val="000000"/>
-          <w:lang w:val="es-AR" w:eastAsia="es-AR"/>
-        </w:rPr>
-      </w:pPr>
-      <w:r>
-        <w:rPr>
-          <w:rFonts w:cs="Calibri"/>
-          <w:color w:val="000000"/>
-          <w:lang w:val="es-AR" w:eastAsia="es-AR"/>
-        </w:rPr>
-        <w:t>Manejaremos un sistema de licencias en el que cada empresa poseerá en principio un usuario y contraseña con el cual ingresarán en n</w:t>
-      </w:r>
-      <w:r>
-        <w:rPr>
-          <w:rFonts w:cs="Calibri"/>
-          <w:color w:val="000000"/>
-          <w:lang w:val="es-AR" w:eastAsia="es-AR"/>
-        </w:rPr>
-        <w:t>uestro sistema en forma simultánea desde una cantidad máxima de equipos a fijar al momento del contrato.</w:t>
-      </w:r>
-    </w:p>
-    <w:p>
-      <w:pPr>
-        <w:pStyle w:val="Heading3"/>
-        <w:rPr>
-          <w:lang w:eastAsia="es-AR"/>
-        </w:rPr>
-      </w:pPr>
-      <w:bookmarkStart w:id="21" w:name="_Toc292218740"/>
-      <w:r>
-        <w:rPr>
-          <w:lang w:eastAsia="es-AR"/>
-        </w:rPr>
-        <w:t>Consultas ilimitadas</w:t>
-      </w:r>
-      <w:bookmarkEnd w:id="21"/>
-    </w:p>
-    <w:p>
-      <w:pPr>
-        <w:pStyle w:val="Standard"/>
-        <w:jc w:val="both"/>
-        <w:rPr>
-          <w:rFonts w:cs="Calibri"/>
-          <w:color w:val="000000"/>
-          <w:lang w:val="es-AR" w:eastAsia="es-AR"/>
-        </w:rPr>
-      </w:pPr>
-      <w:r>
-        <w:rPr>
-          <w:rFonts w:cs="Calibri"/>
-          <w:color w:val="000000"/>
-          <w:lang w:val="es-AR" w:eastAsia="es-AR"/>
-        </w:rPr>
-        <w:t xml:space="preserve">Mediante el pago de una tarifa fija, se podrán realizar cuantas consultas se requieran, en el momento que el cliente lo necesite, </w:t>
-      </w:r>
-      <w:r>
-        <w:rPr>
-          <w:rFonts w:cs="Calibri"/>
-          <w:color w:val="000000"/>
-          <w:lang w:val="es-AR" w:eastAsia="es-AR"/>
-        </w:rPr>
-        <w:t>sin derivar posteriormente en costos adicionales en su factura final.</w:t>
-      </w:r>
-    </w:p>
-    <w:p>
-      <w:pPr>
-        <w:pStyle w:val="Heading3"/>
-      </w:pPr>
-      <w:bookmarkStart w:id="22" w:name="_Toc292218741"/>
-      <w:r>
-        <w:rPr>
-          <w:lang w:eastAsia="es-AR"/>
-        </w:rPr>
-        <w:t>Consultas fijas</w:t>
-      </w:r>
-      <w:bookmarkEnd w:id="22"/>
-    </w:p>
-    <w:p>
-      <w:pPr>
-        <w:pStyle w:val="Standard"/>
-        <w:jc w:val="both"/>
-        <w:rPr>
-          <w:rFonts w:cs="Calibri"/>
-          <w:color w:val="000000"/>
-          <w:lang w:val="es-AR" w:eastAsia="es-AR"/>
-        </w:rPr>
-      </w:pPr>
-      <w:r>
-        <w:rPr>
-          <w:rFonts w:cs="Calibri"/>
-          <w:color w:val="000000"/>
-          <w:lang w:val="es-AR" w:eastAsia="es-AR"/>
-        </w:rPr>
-        <w:t>Se contará con una tarifa base y una cantidad de consultas prefijadas. Superada esa cantidad, las demás consultas deberán ser abonadas como adicionales en la factura fina</w:t>
-      </w:r>
-      <w:r>
-        <w:rPr>
-          <w:rFonts w:cs="Calibri"/>
-          <w:color w:val="000000"/>
-          <w:lang w:val="es-AR" w:eastAsia="es-AR"/>
-        </w:rPr>
-        <w:t>l.</w:t>
-      </w:r>
-    </w:p>
-    <w:p>
-      <w:pPr>
-        <w:pStyle w:val="Heading3"/>
-      </w:pPr>
-      <w:bookmarkStart w:id="23" w:name="_Toc292218742"/>
-      <w:r>
-        <w:rPr>
-          <w:lang w:eastAsia="es-AR"/>
-        </w:rPr>
-        <w:t>Modalidad mixta</w:t>
-      </w:r>
-      <w:bookmarkEnd w:id="23"/>
-    </w:p>
-    <w:p>
-      <w:pPr>
-        <w:pStyle w:val="Standard"/>
-        <w:jc w:val="both"/>
-        <w:rPr>
-          <w:lang w:val="es-AR"/>
-        </w:rPr>
-      </w:pPr>
-      <w:r>
-        <w:rPr>
-          <w:rFonts w:cs="Calibri"/>
-          <w:color w:val="000000"/>
-          <w:lang w:val="es-AR" w:eastAsia="es-AR"/>
-        </w:rPr>
-        <w:t>El cliente podrá realizar la cantidad de consultas que necesite y las mismas serán abonadas en forma ind</w:t>
-      </w:r>
-      <w:r>
-        <w:rPr>
-          <w:rFonts w:cs="Calibri"/>
-          <w:color w:val="000000"/>
-          <w:lang w:val="es-AR" w:eastAsia="es-AR"/>
-        </w:rPr>
-        <w:t>i</w:t>
-      </w:r>
-      <w:r>
-        <w:rPr>
-          <w:rFonts w:cs="Calibri"/>
-          <w:color w:val="000000"/>
-          <w:lang w:val="es-AR" w:eastAsia="es-AR"/>
-        </w:rPr>
-        <w:t>vidual, con costos menores a aquellos aplicables a clientes de única vez que no posean contrato perm</w:t>
-      </w:r>
-      <w:r>
-        <w:rPr>
-          <w:rFonts w:cs="Calibri"/>
-          <w:color w:val="000000"/>
-          <w:lang w:val="es-AR" w:eastAsia="es-AR"/>
-        </w:rPr>
-        <w:t>a</w:t>
-      </w:r>
-      <w:r>
-        <w:rPr>
-          <w:rFonts w:cs="Calibri"/>
-          <w:color w:val="000000"/>
-          <w:lang w:val="es-AR" w:eastAsia="es-AR"/>
-        </w:rPr>
-        <w:t>nente.</w:t>
-      </w:r>
-    </w:p>
-    <w:p>
-      <w:pPr>
-        <w:pStyle w:val="Heading2"/>
-      </w:pPr>
-      <w:bookmarkStart w:id="24" w:name="_Toc292218743"/>
-      <w:r>
-        <w:t>Particulares</w:t>
-      </w:r>
-      <w:bookmarkEnd w:id="24"/>
-    </w:p>
-    <w:p>
-      <w:pPr>
-        <w:pStyle w:val="Standard"/>
-        <w:jc w:val="both"/>
-        <w:rPr>
-          <w:lang w:val="es-AR"/>
-        </w:rPr>
-      </w:pPr>
-      <w:r>
-        <w:rPr>
-          <w:rFonts w:cs="Calibri"/>
-          <w:color w:val="000000"/>
-          <w:lang w:val="es-AR" w:eastAsia="es-AR"/>
-        </w:rPr>
-        <w:t xml:space="preserve">Contamos </w:t>
-      </w:r>
-      <w:r>
-        <w:rPr>
-          <w:rFonts w:cs="Calibri"/>
-          <w:color w:val="000000"/>
-          <w:lang w:val="es-AR" w:eastAsia="es-AR"/>
-        </w:rPr>
-        <w:t>también con una modalidad pública en la cual un individuo, que no sea parte de nuestra cartera fija de clientes, podrá realizar una consulta puntual única, abonando una tarifa que se adecuará al nivel de personalización que quiera aplicar a su consulta y p</w:t>
-      </w:r>
-      <w:r>
-        <w:rPr>
-          <w:rFonts w:cs="Calibri"/>
-          <w:color w:val="000000"/>
-          <w:lang w:val="es-AR" w:eastAsia="es-AR"/>
-        </w:rPr>
-        <w:t>osterior análisis.</w:t>
+        <w:t>Contamos también con una modalidad pública en la cual un individuo, que no sea parte de nuestra cartera fija de clientes, podrá realizar una consulta puntual única, abonando una tarifa que se adecuará al nivel de personalización que quiera aplicar a su consulta y posterior análisis.</w:t>
       </w:r>
     </w:p>
     <w:p>
@@ -3255,7 +2506,7 @@
         <w:ind w:left="1440" w:hanging="360"/>
       </w:pPr>
       <w:rPr>
-        <w:rFonts w:ascii="Courier New" w:hAnsi="Courier New" w:cs="Courier New" w:hint="default"/>
+        <w:rFonts w:ascii="Courier New" w:hAnsi="Courier New" w:hint="default"/>
       </w:rPr>
     </w:lvl>
     <w:lvl w:ilvl="2" w:tplc="2C0A0005" w:tentative="1">
@@ -3291,7 +2542,7 @@
         <w:ind w:left="3600" w:hanging="360"/>
       </w:pPr>
       <w:rPr>
-        <w:rFonts w:ascii="Courier New" w:hAnsi="Courier New" w:cs="Courier New" w:hint="default"/>
+        <w:rFonts w:ascii="Courier New" w:hAnsi="Courier New" w:hint="default"/>
       </w:rPr>
     </w:lvl>
     <w:lvl w:ilvl="5" w:tplc="2C0A0005" w:tentative="1">
@@ -3327,7 +2578,7 @@
         <w:ind w:left="5760" w:hanging="360"/>
       </w:pPr>
       <w:rPr>
-        <w:rFonts w:ascii="Courier New" w:hAnsi="Courier New" w:cs="Courier New" w:hint="default"/>
+        <w:rFonts w:ascii="Courier New" w:hAnsi="Courier New" w:hint="default"/>
       </w:rPr>
     </w:lvl>
     <w:lvl w:ilvl="8" w:tplc="2C0A0005" w:tentative="1">
@@ -3355,6 +2606,9 @@
       <w:pPr>
         <w:ind w:left="707" w:hanging="283"/>
       </w:pPr>
+      <w:rPr>
+        <w:rFonts w:cs="Times New Roman"/>
+      </w:rPr>
     </w:lvl>
     <w:lvl w:ilvl="1">
       <w:start w:val="1"/>
@@ -3364,6 +2618,9 @@
       <w:pPr>
         <w:ind w:left="1414" w:hanging="283"/>
       </w:pPr>
+      <w:rPr>
+        <w:rFonts w:cs="Times New Roman"/>
+      </w:rPr>
     </w:lvl>
     <w:lvl w:ilvl="2">
       <w:start w:val="1"/>
@@ -3373,6 +2630,9 @@
       <w:pPr>
         <w:ind w:left="2121" w:hanging="283"/>
       </w:pPr>
+      <w:rPr>
+        <w:rFonts w:cs="Times New Roman"/>
+      </w:rPr>
     </w:lvl>
     <w:lvl w:ilvl="3">
       <w:start w:val="1"/>
@@ -3382,6 +2642,9 @@
       <w:pPr>
         <w:ind w:left="2828" w:hanging="283"/>
       </w:pPr>
+      <w:rPr>
+        <w:rFonts w:cs="Times New Roman"/>
+      </w:rPr>
     </w:lvl>
     <w:lvl w:ilvl="4">
       <w:start w:val="1"/>
@@ -3391,6 +2654,9 @@
       <w:pPr>
         <w:ind w:left="3535" w:hanging="283"/>
       </w:pPr>
+      <w:rPr>
+        <w:rFonts w:cs="Times New Roman"/>
+      </w:rPr>
     </w:lvl>
     <w:lvl w:ilvl="5">
       <w:start w:val="1"/>
@@ -3400,6 +2666,9 @@
       <w:pPr>
         <w:ind w:left="4242" w:hanging="283"/>
       </w:pPr>
+      <w:rPr>
+        <w:rFonts w:cs="Times New Roman"/>
+      </w:rPr>
     </w:lvl>
     <w:lvl w:ilvl="6">
       <w:start w:val="1"/>
@@ -3409,6 +2678,9 @@
       <w:pPr>
         <w:ind w:left="4949" w:hanging="283"/>
       </w:pPr>
+      <w:rPr>
+        <w:rFonts w:cs="Times New Roman"/>
+      </w:rPr>
     </w:lvl>
     <w:lvl w:ilvl="7">
       <w:start w:val="1"/>
@@ -3418,6 +2690,9 @@
       <w:pPr>
         <w:ind w:left="5656" w:hanging="283"/>
       </w:pPr>
+      <w:rPr>
+        <w:rFonts w:cs="Times New Roman"/>
+      </w:rPr>
     </w:lvl>
     <w:lvl w:ilvl="8">
       <w:start w:val="1"/>
@@ -3427,6 +2702,9 @@
       <w:pPr>
         <w:ind w:left="6363" w:hanging="283"/>
       </w:pPr>
+      <w:rPr>
+        <w:rFonts w:cs="Times New Roman"/>
+      </w:rPr>
     </w:lvl>
   </w:abstractNum>
   <w:abstractNum w:abstractNumId="2">
@@ -3439,54 +2717,81 @@
       <w:numFmt w:val="none"/>
       <w:lvlText w:val="%1"/>
       <w:lvlJc w:val="left"/>
+      <w:rPr>
+        <w:rFonts w:cs="Times New Roman"/>
+      </w:rPr>
     </w:lvl>
     <w:lvl w:ilvl="1">
       <w:start w:val="1"/>
       <w:numFmt w:val="none"/>
       <w:lvlText w:val="%2"/>
       <w:lvlJc w:val="left"/>
+      <w:rPr>
+        <w:rFonts w:cs="Times New Roman"/>
+      </w:rPr>
     </w:lvl>
     <w:lvl w:ilvl="2">
       <w:start w:val="1"/>
       <w:numFmt w:val="none"/>
       <w:lvlText w:val="%3"/>
       <w:lvlJc w:val="left"/>
+      <w:rPr>
+        <w:rFonts w:cs="Times New Roman"/>
+      </w:rPr>
     </w:lvl>
     <w:lvl w:ilvl="3">
       <w:start w:val="1"/>
       <w:numFmt w:val="none"/>
       <w:lvlText w:val="%4"/>
       <w:lvlJc w:val="left"/>
+      <w:rPr>
+        <w:rFonts w:cs="Times New Roman"/>
+      </w:rPr>
     </w:lvl>
     <w:lvl w:ilvl="4">
       <w:start w:val="1"/>
       <w:numFmt w:val="none"/>
       <w:lvlText w:val="%5"/>
       <w:lvlJc w:val="left"/>
+      <w:rPr>
+        <w:rFonts w:cs="Times New Roman"/>
+      </w:rPr>
     </w:lvl>
     <w:lvl w:ilvl="5">
       <w:start w:val="1"/>
       <w:numFmt w:val="none"/>
       <w:lvlText w:val="%6"/>
       <w:lvlJc w:val="left"/>
+      <w:rPr>
+        <w:rFonts w:cs="Times New Roman"/>
+      </w:rPr>
     </w:lvl>
     <w:lvl w:ilvl="6">
       <w:start w:val="1"/>
       <w:numFmt w:val="none"/>
       <w:lvlText w:val="%7"/>
       <w:lvlJc w:val="left"/>
+      <w:rPr>
+        <w:rFonts w:cs="Times New Roman"/>
+      </w:rPr>
     </w:lvl>
     <w:lvl w:ilvl="7">
       <w:start w:val="1"/>
       <w:numFmt w:val="none"/>
       <w:lvlText w:val="%8"/>
       <w:lvlJc w:val="left"/>
+      <w:rPr>
+        <w:rFonts w:cs="Times New Roman"/>
+      </w:rPr>
     </w:lvl>
     <w:lvl w:ilvl="8">
       <w:start w:val="1"/>
       <w:numFmt w:val="none"/>
       <w:lvlText w:val="%9"/>
       <w:lvlJc w:val="left"/>
+      <w:rPr>
+        <w:rFonts w:cs="Times New Roman"/>
+      </w:rPr>
     </w:lvl>
   </w:abstractNum>
   <w:abstractNum w:abstractNumId="3">
@@ -3498,7 +2803,7 @@
       <w:lvlText w:val="•"/>
       <w:lvlJc w:val="left"/>
       <w:rPr>
-        <w:rFonts w:ascii="OpenSymbol" w:eastAsia="OpenSymbol" w:hAnsi="OpenSymbol" w:cs="OpenSymbol"/>
+        <w:rFonts w:ascii="OpenSymbol" w:eastAsia="Times New Roman" w:hAnsi="OpenSymbol"/>
       </w:rPr>
     </w:lvl>
     <w:lvl w:ilvl="1">
@@ -3506,7 +2811,7 @@
       <w:lvlText w:val="◦"/>
       <w:lvlJc w:val="left"/>
       <w:rPr>
-        <w:rFonts w:ascii="OpenSymbol" w:eastAsia="OpenSymbol" w:hAnsi="OpenSymbol" w:cs="OpenSymbol"/>
+        <w:rFonts w:ascii="OpenSymbol" w:eastAsia="Times New Roman" w:hAnsi="OpenSymbol"/>
       </w:rPr>
     </w:lvl>
     <w:lvl w:ilvl="2">
@@ -3514,7 +2819,7 @@
       <w:lvlText w:val="▪"/>
       <w:lvlJc w:val="left"/>
       <w:rPr>
-        <w:rFonts w:ascii="OpenSymbol" w:eastAsia="OpenSymbol" w:hAnsi="OpenSymbol" w:cs="OpenSymbol"/>
+        <w:rFonts w:ascii="OpenSymbol" w:eastAsia="Times New Roman" w:hAnsi="OpenSymbol"/>
       </w:rPr>
     </w:lvl>
     <w:lvl w:ilvl="3">
@@ -3522,7 +2827,7 @@
       <w:lvlText w:val="•"/>
       <w:lvlJc w:val="left"/>
       <w:rPr>
-        <w:rFonts w:ascii="OpenSymbol" w:eastAsia="OpenSymbol" w:hAnsi="OpenSymbol" w:cs="OpenSymbol"/>
+        <w:rFonts w:ascii="OpenSymbol" w:eastAsia="Times New Roman" w:hAnsi="OpenSymbol"/>
       </w:rPr>
     </w:lvl>
     <w:lvl w:ilvl="4">
@@ -3530,7 +2835,7 @@
       <w:lvlText w:val="◦"/>
       <w:lvlJc w:val="left"/>
       <w:rPr>
-        <w:rFonts w:ascii="OpenSymbol" w:eastAsia="OpenSymbol" w:hAnsi="OpenSymbol" w:cs="OpenSymbol"/>
+        <w:rFonts w:ascii="OpenSymbol" w:eastAsia="Times New Roman" w:hAnsi="OpenSymbol"/>
       </w:rPr>
     </w:lvl>
     <w:lvl w:ilvl="5">
@@ -3538,7 +2843,7 @@
       <w:lvlText w:val="▪"/>
       <w:lvlJc w:val="left"/>
       <w:rPr>
-        <w:rFonts w:ascii="OpenSymbol" w:eastAsia="OpenSymbol" w:hAnsi="OpenSymbol" w:cs="OpenSymbol"/>
+        <w:rFonts w:ascii="OpenSymbol" w:eastAsia="Times New Roman" w:hAnsi="OpenSymbol"/>
       </w:rPr>
     </w:lvl>
     <w:lvl w:ilvl="6">
@@ -3546,7 +2851,7 @@
       <w:lvlText w:val="•"/>
       <w:lvlJc w:val="left"/>
       <w:rPr>
-        <w:rFonts w:ascii="OpenSymbol" w:eastAsia="OpenSymbol" w:hAnsi="OpenSymbol" w:cs="OpenSymbol"/>
+        <w:rFonts w:ascii="OpenSymbol" w:eastAsia="Times New Roman" w:hAnsi="OpenSymbol"/>
       </w:rPr>
     </w:lvl>
     <w:lvl w:ilvl="7">
@@ -3554,7 +2859,7 @@
       <w:lvlText w:val="◦"/>
       <w:lvlJc w:val="left"/>
       <w:rPr>
-        <w:rFonts w:ascii="OpenSymbol" w:eastAsia="OpenSymbol" w:hAnsi="OpenSymbol" w:cs="OpenSymbol"/>
+        <w:rFonts w:ascii="OpenSymbol" w:eastAsia="Times New Roman" w:hAnsi="OpenSymbol"/>
       </w:rPr>
     </w:lvl>
     <w:lvl w:ilvl="8">
@@ -3562,7 +2867,7 @@
       <w:lvlText w:val="▪"/>
       <w:lvlJc w:val="left"/>
       <w:rPr>
-        <w:rFonts w:ascii="OpenSymbol" w:eastAsia="OpenSymbol" w:hAnsi="OpenSymbol" w:cs="OpenSymbol"/>
+        <w:rFonts w:ascii="OpenSymbol" w:eastAsia="Times New Roman" w:hAnsi="OpenSymbol"/>
       </w:rPr>
     </w:lvl>
   </w:abstractNum>
@@ -3586,163 +2891,292 @@
   <w:docDefaults>
     <w:rPrDefault>
       <w:rPr>
-        <w:rFonts w:asciiTheme="minorHAnsi" w:eastAsiaTheme="minorEastAsia" w:hAnsiTheme="minorHAnsi" w:cstheme="minorBidi"/>
+        <w:rFonts w:ascii="Calibri" w:eastAsia="Times New Roman" w:hAnsi="Calibri" w:cs="Times New Roman"/>
         <w:sz w:val="22"/>
         <w:szCs w:val="22"/>
-        <w:lang w:val="en-US" w:eastAsia="en-US" w:bidi="en-US"/>
+        <w:lang w:val="es-AR" w:eastAsia="es-AR" w:bidi="ar-SA"/>
       </w:rPr>
     </w:rPrDefault>
-    <w:pPrDefault>
-      <w:pPr>
-        <w:spacing w:after="200" w:line="276" w:lineRule="auto"/>
-      </w:pPr>
-    </w:pPrDefault>
+    <w:pPrDefault/>
   </w:docDefaults>
-  <w:latentStyles w:defLockedState="0" w:defUIPriority="99" w:defSemiHidden="1" w:defUnhideWhenUsed="1" w:defQFormat="0" w:count="267">
-    <w:lsdException w:name="Normal" w:semiHidden="0" w:uiPriority="0" w:unhideWhenUsed="0" w:qFormat="1"/>
-    <w:lsdException w:name="heading 1" w:semiHidden="0" w:uiPriority="9" w:unhideWhenUsed="0" w:qFormat="1"/>
-    <w:lsdException w:name="heading 2" w:uiPriority="9" w:qFormat="1"/>
-    <w:lsdException w:name="heading 3" w:uiPriority="9" w:qFormat="1"/>
-    <w:lsdException w:name="heading 4" w:uiPriority="9" w:qFormat="1"/>
-    <w:lsdException w:name="heading 5" w:uiPriority="9" w:qFormat="1"/>
-    <w:lsdException w:name="heading 6" w:uiPriority="9" w:qFormat="1"/>
-    <w:lsdException w:name="heading 7" w:uiPriority="9" w:qFormat="1"/>
-    <w:lsdException w:name="heading 8" w:uiPriority="9" w:qFormat="1"/>
-    <w:lsdException w:name="heading 9" w:uiPriority="9" w:qFormat="1"/>
-    <w:lsdException w:name="toc 1" w:uiPriority="39"/>
-    <w:lsdException w:name="toc 2" w:uiPriority="39"/>
-    <w:lsdException w:name="toc 3" w:uiPriority="39"/>
-    <w:lsdException w:name="toc 4" w:uiPriority="39"/>
-    <w:lsdException w:name="toc 5" w:uiPriority="39"/>
-    <w:lsdException w:name="toc 6" w:uiPriority="39"/>
-    <w:lsdException w:name="toc 7" w:uiPriority="39"/>
-    <w:lsdException w:name="toc 8" w:uiPriority="39"/>
-    <w:lsdException w:name="toc 9" w:uiPriority="39"/>
-    <w:lsdException w:name="caption" w:uiPriority="35" w:qFormat="1"/>
-    <w:lsdException w:name="Title" w:semiHidden="0" w:uiPriority="10" w:unhideWhenUsed="0" w:qFormat="1"/>
-    <w:lsdException w:name="Default Paragraph Font" w:uiPriority="1"/>
-    <w:lsdException w:name="Subtitle" w:semiHidden="0" w:uiPriority="11" w:unhideWhenUsed="0" w:qFormat="1"/>
-    <w:lsdException w:name="Strong" w:semiHidden="0" w:uiPriority="22" w:unhideWhenUsed="0" w:qFormat="1"/>
-    <w:lsdException w:name="Emphasis" w:semiHidden="0" w:uiPriority="20" w:unhideWhenUsed="0" w:qFormat="1"/>
-    <w:lsdException w:name="Table Grid" w:semiHidden="0" w:uiPriority="59" w:unhideWhenUsed="0"/>
-    <w:lsdException w:name="Placeholder Text" w:unhideWhenUsed="0"/>
-    <w:lsdException w:name="No Spacing" w:semiHidden="0" w:uiPriority="1" w:unhideWhenUsed="0" w:qFormat="1"/>
-    <w:lsdException w:name="Light Shading" w:semiHidden="0" w:uiPriority="60" w:unhideWhenUsed="0"/>
-    <w:lsdException w:name="Light List" w:semiHidden="0" w:uiPriority="61" w:unhideWhenUsed="0"/>
-    <w:lsdException w:name="Light Grid" w:semiHidden="0" w:uiPriority="62" w:unhideWhenUsed="0"/>
-    <w:lsdException w:name="Medium Shading 1" w:semiHidden="0" w:uiPriority="63" w:unhideWhenUsed="0"/>
-    <w:lsdException w:name="Medium Shading 2" w:semiHidden="0" w:uiPriority="64" w:unhideWhenUsed="0"/>
-    <w:lsdException w:name="Medium List 1" w:semiHidden="0" w:uiPriority="65" w:unhideWhenUsed="0"/>
-    <w:lsdException w:name="Medium List 2" w:semiHidden="0" w:uiPriority="66" w:unhideWhenUsed="0"/>
-    <w:lsdException w:name="Medium Grid 1" w:semiHidden="0" w:uiPriority="67" w:unhideWhenUsed="0"/>
-    <w:lsdException w:name="Medium Grid 2" w:semiHidden="0" w:uiPriority="68" w:unhideWhenUsed="0"/>
-    <w:lsdException w:name="Medium Grid 3" w:semiHidden="0" w:uiPriority="69" w:unhideWhenUsed="0"/>
-    <w:lsdException w:name="Dark List" w:semiHidden="0" w:uiPriority="70" w:unhideWhenUsed="0"/>
-    <w:lsdException w:name="Colorful Shading" w:semiHidden="0" w:uiPriority="71" w:unhideWhenUsed="0"/>
-    <w:lsdException w:name="Colorful List" w:semiHidden="0" w:uiPriority="72" w:unhideWhenUsed="0"/>
-    <w:lsdException w:name="Colorful Grid" w:semiHidden="0" w:uiPriority="73" w:unhideWhenUsed="0"/>
-    <w:lsdException w:name="Light Shading Accent 1" w:semiHidden="0" w:uiPriority="60" w:unhideWhenUsed="0"/>
-    <w:lsdException w:name="Light List Accent 1" w:semiHidden="0" w:uiPriority="61" w:unhideWhenUsed="0"/>
-    <w:lsdException w:name="Light Grid Accent 1" w:semiHidden="0" w:uiPriority="62" w:unhideWhenUsed="0"/>
-    <w:lsdException w:name="Medium Shading 1 Accent 1" w:semiHidden="0" w:uiPriority="63" w:unhideWhenUsed="0"/>
-    <w:lsdException w:name="Medium Shading 2 Accent 1" w:semiHidden="0" w:uiPriority="64" w:unhideWhenUsed="0"/>
-    <w:lsdException w:name="Medium List 1 Accent 1" w:semiHidden="0" w:uiPriority="65" w:unhideWhenUsed="0"/>
-    <w:lsdException w:name="Revision" w:unhideWhenUsed="0"/>
-    <w:lsdException w:name="List Paragraph" w:semiHidden="0" w:uiPriority="34" w:unhideWhenUsed="0" w:qFormat="1"/>
-    <w:lsdException w:name="Quote" w:semiHidden="0" w:uiPriority="29" w:unhideWhenUsed="0" w:qFormat="1"/>
-    <w:lsdException w:name="Intense Quote" w:semiHidden="0" w:uiPriority="30" w:unhideWhenUsed="0" w:qFormat="1"/>
-    <w:lsdException w:name="Medium List 2 Accent 1" w:semiHidden="0" w:uiPriority="66" w:unhideWhenUsed="0"/>
-    <w:lsdException w:name="Medium Grid 1 Accent 1" w:semiHidden="0" w:uiPriority="67" w:unhideWhenUsed="0"/>
-    <w:lsdException w:name="Medium Grid 2 Accent 1" w:semiHidden="0" w:uiPriority="68" w:unhideWhenUsed="0"/>
-    <w:lsdException w:name="Medium Grid 3 Accent 1" w:semiHidden="0" w:uiPriority="69" w:unhideWhenUsed="0"/>
-    <w:lsdException w:name="Dark List Accent 1" w:semiHidden="0" w:uiPriority="70" w:unhideWhenUsed="0"/>
-    <w:lsdException w:name="Colorful Shading Accent 1" w:semiHidden="0" w:uiPriority="71" w:unhideWhenUsed="0"/>
-    <w:lsdException w:name="Colorful List Accent 1" w:semiHidden="0" w:uiPriority="72" w:unhideWhenUsed="0"/>
-    <w:lsdException w:name="Colorful Grid Accent 1" w:semiHidden="0" w:uiPriority="73" w:unhideWhenUsed="0"/>
-    <w:lsdException w:name="Light Shading Accent 2" w:semiHidden="0" w:uiPriority="60" w:unhideWhenUsed="0"/>
-    <w:lsdException w:name="Light List Accent 2" w:semiHidden="0" w:uiPriority="61" w:unhideWhenUsed="0"/>
-    <w:lsdException w:name="Light Grid Accent 2" w:semiHidden="0" w:uiPriority="62" w:unhideWhenUsed="0"/>
-    <w:lsdException w:name="Medium Shading 1 Accent 2" w:semiHidden="0" w:uiPriority="63" w:unhideWhenUsed="0"/>
-    <w:lsdException w:name="Medium Shading 2 Accent 2" w:semiHidden="0" w:uiPriority="64" w:unhideWhenUsed="0"/>
-    <w:lsdException w:name="Medium List 1 Accent 2" w:semiHidden="0" w:uiPriority="65" w:unhideWhenUsed="0"/>
-    <w:lsdException w:name="Medium List 2 Accent 2" w:semiHidden="0" w:uiPriority="66" w:unhideWhenUsed="0"/>
-    <w:lsdException w:name="Medium Grid 1 Accent 2" w:semiHidden="0" w:uiPriority="67" w:unhideWhenUsed="0"/>
-    <w:lsdException w:name="Medium Grid 2 Accent 2" w:semiHidden="0" w:uiPriority="68" w:unhideWhenUsed="0"/>
-    <w:lsdException w:name="Medium Grid 3 Accent 2" w:semiHidden="0" w:uiPriority="69" w:unhideWhenUsed="0"/>
-    <w:lsdException w:name="Dark List Accent 2" w:semiHidden="0" w:uiPriority="70" w:unhideWhenUsed="0"/>
-    <w:lsdException w:name="Colorful Shading Accent 2" w:semiHidden="0" w:uiPriority="71" w:unhideWhenUsed="0"/>
-    <w:lsdException w:name="Colorful List Accent 2" w:semiHidden="0" w:uiPriority="72" w:unhideWhenUsed="0"/>
-    <w:lsdException w:name="Colorful Grid Accent 2" w:semiHidden="0" w:uiPriority="73" w:unhideWhenUsed="0"/>
-    <w:lsdException w:name="Light Shading Accent 3" w:semiHidden="0" w:uiPriority="60" w:unhideWhenUsed="0"/>
-    <w:lsdException w:name="Light List Accent 3" w:semiHidden="0" w:uiPriority="61" w:unhideWhenUsed="0"/>
-    <w:lsdException w:name="Light Grid Accent 3" w:semiHidden="0" w:uiPriority="62" w:unhideWhenUsed="0"/>
-    <w:lsdException w:name="Medium Shading 1 Accent 3" w:semiHidden="0" w:uiPriority="63" w:unhideWhenUsed="0"/>
-    <w:lsdException w:name="Medium Shading 2 Accent 3" w:semiHidden="0" w:uiPriority="64" w:unhideWhenUsed="0"/>
-    <w:lsdException w:name="Medium List 1 Accent 3" w:semiHidden="0" w:uiPriority="65" w:unhideWhenUsed="0"/>
-    <w:lsdException w:name="Medium List 2 Accent 3" w:semiHidden="0" w:uiPriority="66" w:unhideWhenUsed="0"/>
-    <w:lsdException w:name="Medium Grid 1 Accent 3" w:semiHidden="0" w:uiPriority="67" w:unhideWhenUsed="0"/>
-    <w:lsdException w:name="Medium Grid 2 Accent 3" w:semiHidden="0" w:uiPriority="68" w:unhideWhenUsed="0"/>
-    <w:lsdException w:name="Medium Grid 3 Accent 3" w:semiHidden="0" w:uiPriority="69" w:unhideWhenUsed="0"/>
-    <w:lsdException w:name="Dark List Accent 3" w:semiHidden="0" w:uiPriority="70" w:unhideWhenUsed="0"/>
-    <w:lsdException w:name="Colorful Shading Accent 3" w:semiHidden="0" w:uiPriority="71" w:unhideWhenUsed="0"/>
-    <w:lsdException w:name="Colorful List Accent 3" w:semiHidden="0" w:uiPriority="72" w:unhideWhenUsed="0"/>
-    <w:lsdException w:name="Colorful Grid Accent 3" w:semiHidden="0" w:uiPriority="73" w:unhideWhenUsed="0"/>
-    <w:lsdException w:name="Light Shading Accent 4" w:semiHidden="0" w:uiPriority="60" w:unhideWhenUsed="0"/>
-    <w:lsdException w:name="Light List Accent 4" w:semiHidden="0" w:uiPriority="61" w:unhideWhenUsed="0"/>
-    <w:lsdException w:name="Light Grid Accent 4" w:semiHidden="0" w:uiPriority="62" w:unhideWhenUsed="0"/>
-    <w:lsdException w:name="Medium Shading 1 Accent 4" w:semiHidden="0" w:uiPriority="63" w:unhideWhenUsed="0"/>
-    <w:lsdException w:name="Medium Shading 2 Accent 4" w:semiHidden="0" w:uiPriority="64" w:unhideWhenUsed="0"/>
-    <w:lsdException w:name="Medium List 1 Accent 4" w:semiHidden="0" w:uiPriority="65" w:unhideWhenUsed="0"/>
-    <w:lsdException w:name="Medium List 2 Accent 4" w:semiHidden="0" w:uiPriority="66" w:unhideWhenUsed="0"/>
-    <w:lsdException w:name="Medium Grid 1 Accent 4" w:semiHidden="0" w:uiPriority="67" w:unhideWhenUsed="0"/>
-    <w:lsdException w:name="Medium Grid 2 Accent 4" w:semiHidden="0" w:uiPriority="68" w:unhideWhenUsed="0"/>
-    <w:lsdException w:name="Medium Grid 3 Accent 4" w:semiHidden="0" w:uiPriority="69" w:unhideWhenUsed="0"/>
-    <w:lsdException w:name="Dark List Accent 4" w:semiHidden="0" w:uiPriority="70" w:unhideWhenUsed="0"/>
-    <w:lsdException w:name="Colorful Shading Accent 4" w:semiHidden="0" w:uiPriority="71" w:unhideWhenUsed="0"/>
-    <w:lsdException w:name="Colorful List Accent 4" w:semiHidden="0" w:uiPriority="72" w:unhideWhenUsed="0"/>
-    <w:lsdException w:name="Colorful Grid Accent 4" w:semiHidden="0" w:uiPriority="73" w:unhideWhenUsed="0"/>
-    <w:lsdException w:name="Light Shading Accent 5" w:semiHidden="0" w:uiPriority="60" w:unhideWhenUsed="0"/>
-    <w:lsdException w:name="Light List Accent 5" w:semiHidden="0" w:uiPriority="61" w:unhideWhenUsed="0"/>
-    <w:lsdException w:name="Light Grid Accent 5" w:semiHidden="0" w:uiPriority="62" w:unhideWhenUsed="0"/>
-    <w:lsdException w:name="Medium Shading 1 Accent 5" w:semiHidden="0" w:uiPriority="63" w:unhideWhenUsed="0"/>
-    <w:lsdException w:name="Medium Shading 2 Accent 5" w:semiHidden="0" w:uiPriority="64" w:unhideWhenUsed="0"/>
-    <w:lsdException w:name="Medium List 1 Accent 5" w:semiHidden="0" w:uiPriority="65" w:unhideWhenUsed="0"/>
-    <w:lsdException w:name="Medium List 2 Accent 5" w:semiHidden="0" w:uiPriority="66" w:unhideWhenUsed="0"/>
-    <w:lsdException w:name="Medium Grid 1 Accent 5" w:semiHidden="0" w:uiPriority="67" w:unhideWhenUsed="0"/>
-    <w:lsdException w:name="Medium Grid 2 Accent 5" w:semiHidden="0" w:uiPriority="68" w:unhideWhenUsed="0"/>
-    <w:lsdException w:name="Medium Grid 3 Accent 5" w:semiHidden="0" w:uiPriority="69" w:unhideWhenUsed="0"/>
-    <w:lsdException w:name="Dark List Accent 5" w:semiHidden="0" w:uiPriority="70" w:unhideWhenUsed="0"/>
-    <w:lsdException w:name="Colorful Shading Accent 5" w:semiHidden="0" w:uiPriority="71" w:unhideWhenUsed="0"/>
-    <w:lsdException w:name="Colorful List Accent 5" w:semiHidden="0" w:uiPriority="72" w:unhideWhenUsed="0"/>
-    <w:lsdException w:name="Colorful Grid Accent 5" w:semiHidden="0" w:uiPriority="73" w:unhideWhenUsed="0"/>
-    <w:lsdException w:name="Light Shading Accent 6" w:semiHidden="0" w:uiPriority="60" w:unhideWhenUsed="0"/>
-    <w:lsdException w:name="Light List Accent 6" w:semiHidden="0" w:uiPriority="61" w:unhideWhenUsed="0"/>
-    <w:lsdException w:name="Light Grid Accent 6" w:semiHidden="0" w:uiPriority="62" w:unhideWhenUsed="0"/>
-    <w:lsdException w:name="Medium Shading 1 Accent 6" w:semiHidden="0" w:uiPriority="63" w:unhideWhenUsed="0"/>
-    <w:lsdException w:name="Medium Shading 2 Accent 6" w:semiHidden="0" w:uiPriority="64" w:unhideWhenUsed="0"/>
-    <w:lsdException w:name="Medium List 1 Accent 6" w:semiHidden="0" w:uiPriority="65" w:unhideWhenUsed="0"/>
-    <w:lsdException w:name="Medium List 2 Accent 6" w:semiHidden="0" w:uiPriority="66" w:unhideWhenUsed="0"/>
-    <w:lsdException w:name="Medium Grid 1 Accent 6" w:semiHidden="0" w:uiPriority="67" w:unhideWhenUsed="0"/>
-    <w:lsdException w:name="Medium Grid 2 Accent 6" w:semiHidden="0" w:uiPriority="68" w:unhideWhenUsed="0"/>
-    <w:lsdException w:name="Medium Grid 3 Accent 6" w:semiHidden="0" w:uiPriority="69" w:unhideWhenUsed="0"/>
-    <w:lsdException w:name="Dark List Accent 6" w:semiHidden="0" w:uiPriority="70" w:unhideWhenUsed="0"/>
-    <w:lsdException w:name="Colorful Shading Accent 6" w:semiHidden="0" w:uiPriority="71" w:unhideWhenUsed="0"/>
-    <w:lsdException w:name="Colorful List Accent 6" w:semiHidden="0" w:uiPriority="72" w:unhideWhenUsed="0"/>
-    <w:lsdException w:name="Colorful Grid Accent 6" w:semiHidden="0" w:uiPriority="73" w:unhideWhenUsed="0"/>
-    <w:lsdException w:name="Subtle Emphasis" w:semiHidden="0" w:uiPriority="19" w:unhideWhenUsed="0" w:qFormat="1"/>
-    <w:lsdException w:name="Intense Emphasis" w:semiHidden="0" w:uiPriority="21" w:unhideWhenUsed="0" w:qFormat="1"/>
-    <w:lsdException w:name="Subtle Reference" w:semiHidden="0" w:uiPriority="31" w:unhideWhenUsed="0" w:qFormat="1"/>
-    <w:lsdException w:name="Intense Reference" w:semiHidden="0" w:uiPriority="32" w:unhideWhenUsed="0" w:qFormat="1"/>
-    <w:lsdException w:name="Book Title" w:semiHidden="0" w:uiPriority="33" w:unhideWhenUsed="0" w:qFormat="1"/>
-    <w:lsdException w:name="Bibliography" w:uiPriority="37"/>
+  <w:latentStyles w:defLockedState="0" w:defUIPriority="99" w:defSemiHidden="0" w:defUnhideWhenUsed="0" w:defQFormat="0" w:count="267">
+    <w:lsdException w:name="Normal" w:locked="1" w:uiPriority="0" w:qFormat="1"/>
+    <w:lsdException w:name="heading 1" w:locked="1" w:uiPriority="0" w:qFormat="1"/>
+    <w:lsdException w:name="heading 2" w:locked="1" w:uiPriority="0" w:qFormat="1"/>
+    <w:lsdException w:name="heading 3" w:locked="1" w:uiPriority="0" w:qFormat="1"/>
+    <w:lsdException w:name="heading 4" w:locked="1" w:uiPriority="0" w:qFormat="1"/>
+    <w:lsdException w:name="heading 5" w:locked="1" w:uiPriority="0" w:qFormat="1"/>
+    <w:lsdException w:name="heading 6" w:locked="1" w:uiPriority="0" w:qFormat="1"/>
+    <w:lsdException w:name="heading 7" w:locked="1" w:uiPriority="0" w:qFormat="1"/>
+    <w:lsdException w:name="heading 8" w:locked="1" w:uiPriority="0" w:qFormat="1"/>
+    <w:lsdException w:name="heading 9" w:locked="1" w:uiPriority="0" w:qFormat="1"/>
+    <w:lsdException w:name="index 1" w:semiHidden="1" w:unhideWhenUsed="1"/>
+    <w:lsdException w:name="index 2" w:semiHidden="1" w:unhideWhenUsed="1"/>
+    <w:lsdException w:name="index 3" w:semiHidden="1" w:unhideWhenUsed="1"/>
+    <w:lsdException w:name="index 4" w:semiHidden="1" w:unhideWhenUsed="1"/>
+    <w:lsdException w:name="index 5" w:semiHidden="1" w:unhideWhenUsed="1"/>
+    <w:lsdException w:name="index 6" w:semiHidden="1" w:unhideWhenUsed="1"/>
+    <w:lsdException w:name="index 7" w:semiHidden="1" w:unhideWhenUsed="1"/>
+    <w:lsdException w:name="index 8" w:semiHidden="1" w:unhideWhenUsed="1"/>
+    <w:lsdException w:name="index 9" w:semiHidden="1" w:unhideWhenUsed="1"/>
+    <w:lsdException w:name="toc 1" w:locked="1" w:uiPriority="0"/>
+    <w:lsdException w:name="toc 2" w:locked="1" w:uiPriority="0"/>
+    <w:lsdException w:name="toc 3" w:locked="1" w:uiPriority="0"/>
+    <w:lsdException w:name="toc 4" w:locked="1" w:uiPriority="0"/>
+    <w:lsdException w:name="toc 5" w:locked="1" w:uiPriority="0"/>
+    <w:lsdException w:name="toc 6" w:locked="1" w:uiPriority="0"/>
+    <w:lsdException w:name="toc 7" w:locked="1" w:uiPriority="0"/>
+    <w:lsdException w:name="toc 8" w:locked="1" w:uiPriority="0"/>
+    <w:lsdException w:name="toc 9" w:locked="1" w:uiPriority="0"/>
+    <w:lsdException w:name="Normal Indent" w:semiHidden="1" w:unhideWhenUsed="1"/>
+    <w:lsdException w:name="footnote text" w:semiHidden="1" w:unhideWhenUsed="1"/>
+    <w:lsdException w:name="annotation text" w:semiHidden="1" w:unhideWhenUsed="1"/>
+    <w:lsdException w:name="header" w:semiHidden="1" w:unhideWhenUsed="1"/>
+    <w:lsdException w:name="footer" w:semiHidden="1" w:unhideWhenUsed="1"/>
+    <w:lsdException w:name="index heading" w:semiHidden="1" w:unhideWhenUsed="1"/>
+    <w:lsdException w:name="caption" w:locked="1" w:uiPriority="0" w:qFormat="1"/>
+    <w:lsdException w:name="table of figures" w:semiHidden="1" w:unhideWhenUsed="1"/>
+    <w:lsdException w:name="envelope address" w:semiHidden="1" w:unhideWhenUsed="1"/>
+    <w:lsdException w:name="envelope return" w:semiHidden="1" w:unhideWhenUsed="1"/>
+    <w:lsdException w:name="footnote reference" w:semiHidden="1" w:unhideWhenUsed="1"/>
+    <w:lsdException w:name="annotation reference" w:semiHidden="1" w:unhideWhenUsed="1"/>
+    <w:lsdException w:name="line number" w:semiHidden="1" w:unhideWhenUsed="1"/>
+    <w:lsdException w:name="page number" w:semiHidden="1" w:unhideWhenUsed="1"/>
+    <w:lsdException w:name="endnote reference" w:semiHidden="1" w:unhideWhenUsed="1"/>
+    <w:lsdException w:name="endnote text" w:semiHidden="1" w:unhideWhenUsed="1"/>
+    <w:lsdException w:name="table of authorities" w:semiHidden="1" w:unhideWhenUsed="1"/>
+    <w:lsdException w:name="macro" w:semiHidden="1" w:unhideWhenUsed="1"/>
+    <w:lsdException w:name="toa heading" w:semiHidden="1" w:unhideWhenUsed="1"/>
+    <w:lsdException w:name="List" w:semiHidden="1" w:unhideWhenUsed="1"/>
+    <w:lsdException w:name="List Bullet" w:semiHidden="1" w:unhideWhenUsed="1"/>
+    <w:lsdException w:name="List Number" w:semiHidden="1" w:unhideWhenUsed="1"/>
+    <w:lsdException w:name="List 2" w:semiHidden="1" w:unhideWhenUsed="1"/>
+    <w:lsdException w:name="List 3" w:semiHidden="1" w:unhideWhenUsed="1"/>
+    <w:lsdException w:name="List 4" w:semiHidden="1" w:unhideWhenUsed="1"/>
+    <w:lsdException w:name="List 5" w:semiHidden="1" w:unhideWhenUsed="1"/>
+    <w:lsdException w:name="List Bullet 2" w:semiHidden="1" w:unhideWhenUsed="1"/>
+    <w:lsdException w:name="List Bullet 3" w:semiHidden="1" w:unhideWhenUsed="1"/>
+    <w:lsdException w:name="List Bullet 4" w:semiHidden="1" w:unhideWhenUsed="1"/>
+    <w:lsdException w:name="List Bullet 5" w:semiHidden="1" w:unhideWhenUsed="1"/>
+    <w:lsdException w:name="List Number 2" w:semiHidden="1" w:unhideWhenUsed="1"/>
+    <w:lsdException w:name="List Number 3" w:semiHidden="1" w:unhideWhenUsed="1"/>
+    <w:lsdException w:name="List Number 4" w:semiHidden="1" w:unhideWhenUsed="1"/>
+    <w:lsdException w:name="List Number 5" w:semiHidden="1" w:unhideWhenUsed="1"/>
+    <w:lsdException w:name="Title" w:locked="1" w:uiPriority="0" w:qFormat="1"/>
+    <w:lsdException w:name="Closing" w:semiHidden="1" w:unhideWhenUsed="1"/>
+    <w:lsdException w:name="Signature" w:semiHidden="1" w:unhideWhenUsed="1"/>
+    <w:lsdException w:name="Default Paragraph Font" w:locked="1" w:uiPriority="0"/>
+    <w:lsdException w:name="Body Text" w:semiHidden="1" w:unhideWhenUsed="1"/>
+    <w:lsdException w:name="Body Text Indent" w:semiHidden="1" w:unhideWhenUsed="1"/>
+    <w:lsdException w:name="List Continue" w:semiHidden="1" w:unhideWhenUsed="1"/>
+    <w:lsdException w:name="List Continue 2" w:semiHidden="1" w:unhideWhenUsed="1"/>
+    <w:lsdException w:name="List Continue 3" w:semiHidden="1" w:unhideWhenUsed="1"/>
+    <w:lsdException w:name="List Continue 4" w:semiHidden="1" w:unhideWhenUsed="1"/>
+    <w:lsdException w:name="List Continue 5" w:semiHidden="1" w:unhideWhenUsed="1"/>
+    <w:lsdException w:name="Message Header" w:semiHidden="1" w:unhideWhenUsed="1"/>
+    <w:lsdException w:name="Subtitle" w:locked="1" w:uiPriority="0" w:qFormat="1"/>
+    <w:lsdException w:name="Salutation" w:semiHidden="1" w:unhideWhenUsed="1"/>
+    <w:lsdException w:name="Date" w:semiHidden="1" w:unhideWhenUsed="1"/>
+    <w:lsdException w:name="Body Text First Indent" w:semiHidden="1" w:unhideWhenUsed="1"/>
+    <w:lsdException w:name="Body Text First Indent 2" w:semiHidden="1" w:unhideWhenUsed="1"/>
+    <w:lsdException w:name="Note Heading" w:semiHidden="1" w:unhideWhenUsed="1"/>
+    <w:lsdException w:name="Body Text 2" w:semiHidden="1" w:unhideWhenUsed="1"/>
+    <w:lsdException w:name="Body Text 3" w:semiHidden="1" w:unhideWhenUsed="1"/>
+    <w:lsdException w:name="Body Text Indent 2" w:semiHidden="1" w:unhideWhenUsed="1"/>
+    <w:lsdException w:name="Body Text Indent 3" w:semiHidden="1" w:unhideWhenUsed="1"/>
+    <w:lsdException w:name="Block Text" w:semiHidden="1" w:unhideWhenUsed="1"/>
+    <w:lsdException w:name="Hyperlink" w:semiHidden="1" w:unhideWhenUsed="1"/>
+    <w:lsdException w:name="FollowedHyperlink" w:semiHidden="1" w:unhideWhenUsed="1"/>
+    <w:lsdException w:name="Strong" w:locked="1" w:uiPriority="0" w:qFormat="1"/>
+    <w:lsdException w:name="Emphasis" w:locked="1" w:uiPriority="0" w:qFormat="1"/>
+    <w:lsdException w:name="Document Map" w:semiHidden="1" w:unhideWhenUsed="1"/>
+    <w:lsdException w:name="Plain Text" w:semiHidden="1" w:unhideWhenUsed="1"/>
+    <w:lsdException w:name="E-mail Signature" w:semiHidden="1" w:unhideWhenUsed="1"/>
+    <w:lsdException w:name="HTML Top of Form" w:semiHidden="1" w:unhideWhenUsed="1"/>
+    <w:lsdException w:name="HTML Bottom of Form" w:semiHidden="1" w:unhideWhenUsed="1"/>
+    <w:lsdException w:name="Normal (Web)" w:semiHidden="1" w:unhideWhenUsed="1"/>
+    <w:lsdException w:name="HTML Acronym" w:semiHidden="1" w:unhideWhenUsed="1"/>
+    <w:lsdException w:name="HTML Address" w:semiHidden="1" w:unhideWhenUsed="1"/>
+    <w:lsdException w:name="HTML Cite" w:semiHidden="1" w:unhideWhenUsed="1"/>
+    <w:lsdException w:name="HTML Code" w:semiHidden="1" w:unhideWhenUsed="1"/>
+    <w:lsdException w:name="HTML Definition" w:semiHidden="1" w:unhideWhenUsed="1"/>
+    <w:lsdException w:name="HTML Keyboard" w:semiHidden="1" w:unhideWhenUsed="1"/>
+    <w:lsdException w:name="HTML Preformatted" w:semiHidden="1" w:unhideWhenUsed="1"/>
+    <w:lsdException w:name="HTML Sample" w:semiHidden="1" w:unhideWhenUsed="1"/>
+    <w:lsdException w:name="HTML Typewriter" w:semiHidden="1" w:unhideWhenUsed="1"/>
+    <w:lsdException w:name="HTML Variable" w:semiHidden="1" w:unhideWhenUsed="1"/>
+    <w:lsdException w:name="Normal Table" w:semiHidden="1" w:unhideWhenUsed="1"/>
+    <w:lsdException w:name="annotation subject" w:semiHidden="1" w:unhideWhenUsed="1"/>
+    <w:lsdException w:name="No List" w:semiHidden="1" w:unhideWhenUsed="1"/>
+    <w:lsdException w:name="Outline List 1" w:semiHidden="1" w:unhideWhenUsed="1"/>
+    <w:lsdException w:name="Outline List 2" w:semiHidden="1" w:unhideWhenUsed="1"/>
+    <w:lsdException w:name="Outline List 3" w:semiHidden="1" w:unhideWhenUsed="1"/>
+    <w:lsdException w:name="Table Simple 1" w:semiHidden="1" w:unhideWhenUsed="1"/>
+    <w:lsdException w:name="Table Simple 2" w:semiHidden="1" w:unhideWhenUsed="1"/>
+    <w:lsdException w:name="Table Simple 3" w:semiHidden="1" w:unhideWhenUsed="1"/>
+    <w:lsdException w:name="Table Classic 1" w:semiHidden="1" w:unhideWhenUsed="1"/>
+    <w:lsdException w:name="Table Classic 2" w:semiHidden="1" w:unhideWhenUsed="1"/>
+    <w:lsdException w:name="Table Classic 3" w:semiHidden="1" w:unhideWhenUsed="1"/>
+    <w:lsdException w:name="Table Classic 4" w:semiHidden="1" w:unhideWhenUsed="1"/>
+    <w:lsdException w:name="Table Colorful 1" w:semiHidden="1" w:unhideWhenUsed="1"/>
+    <w:lsdException w:name="Table Colorful 2" w:semiHidden="1" w:unhideWhenUsed="1"/>
+    <w:lsdException w:name="Table Colorful 3" w:semiHidden="1" w:unhideWhenUsed="1"/>
+    <w:lsdException w:name="Table Columns 1" w:semiHidden="1" w:unhideWhenUsed="1"/>
+    <w:lsdException w:name="Table Columns 2" w:semiHidden="1" w:unhideWhenUsed="1"/>
+    <w:lsdException w:name="Table Columns 3" w:semiHidden="1" w:unhideWhenUsed="1"/>
+    <w:lsdException w:name="Table Columns 4" w:semiHidden="1" w:unhideWhenUsed="1"/>
+    <w:lsdException w:name="Table Columns 5" w:semiHidden="1" w:unhideWhenUsed="1"/>
+    <w:lsdException w:name="Table Grid 1" w:semiHidden="1" w:unhideWhenUsed="1"/>
+    <w:lsdException w:name="Table Grid 2" w:semiHidden="1" w:unhideWhenUsed="1"/>
+    <w:lsdException w:name="Table Grid 3" w:semiHidden="1" w:unhideWhenUsed="1"/>
+    <w:lsdException w:name="Table Grid 4" w:semiHidden="1" w:unhideWhenUsed="1"/>
+    <w:lsdException w:name="Table Grid 5" w:semiHidden="1" w:unhideWhenUsed="1"/>
+    <w:lsdException w:name="Table Grid 6" w:semiHidden="1" w:unhideWhenUsed="1"/>
+    <w:lsdException w:name="Table Grid 7" w:semiHidden="1" w:unhideWhenUsed="1"/>
+    <w:lsdException w:name="Table Grid 8" w:semiHidden="1" w:unhideWhenUsed="1"/>
+    <w:lsdException w:name="Table List 1" w:semiHidden="1" w:unhideWhenUsed="1"/>
+    <w:lsdException w:name="Table List 2" w:semiHidden="1" w:unhideWhenUsed="1"/>
+    <w:lsdException w:name="Table List 3" w:semiHidden="1" w:unhideWhenUsed="1"/>
+    <w:lsdException w:name="Table List 4" w:semiHidden="1" w:unhideWhenUsed="1"/>
+    <w:lsdException w:name="Table List 5" w:semiHidden="1" w:unhideWhenUsed="1"/>
+    <w:lsdException w:name="Table List 6" w:semiHidden="1" w:unhideWhenUsed="1"/>
+    <w:lsdException w:name="Table List 7" w:semiHidden="1" w:unhideWhenUsed="1"/>
+    <w:lsdException w:name="Table List 8" w:semiHidden="1" w:unhideWhenUsed="1"/>
+    <w:lsdException w:name="Table 3D effects 1" w:semiHidden="1" w:unhideWhenUsed="1"/>
+    <w:lsdException w:name="Table 3D effects 2" w:semiHidden="1" w:unhideWhenUsed="1"/>
+    <w:lsdException w:name="Table 3D effects 3" w:semiHidden="1" w:unhideWhenUsed="1"/>
+    <w:lsdException w:name="Table Contemporary" w:semiHidden="1" w:unhideWhenUsed="1"/>
+    <w:lsdException w:name="Table Elegant" w:semiHidden="1" w:unhideWhenUsed="1"/>
+    <w:lsdException w:name="Table Professional" w:semiHidden="1" w:unhideWhenUsed="1"/>
+    <w:lsdException w:name="Table Subtle 1" w:semiHidden="1" w:unhideWhenUsed="1"/>
+    <w:lsdException w:name="Table Subtle 2" w:semiHidden="1" w:unhideWhenUsed="1"/>
+    <w:lsdException w:name="Table Web 1" w:semiHidden="1" w:unhideWhenUsed="1"/>
+    <w:lsdException w:name="Table Web 2" w:semiHidden="1" w:unhideWhenUsed="1"/>
+    <w:lsdException w:name="Table Web 3" w:semiHidden="1" w:unhideWhenUsed="1"/>
+    <w:lsdException w:name="Balloon Text" w:semiHidden="1" w:unhideWhenUsed="1"/>
+    <w:lsdException w:name="Table Grid" w:locked="1" w:uiPriority="0"/>
+    <w:lsdException w:name="Table Theme" w:semiHidden="1" w:unhideWhenUsed="1"/>
+    <w:lsdException w:name="Placeholder Text" w:semiHidden="1"/>
+    <w:lsdException w:name="No Spacing" w:uiPriority="1" w:qFormat="1"/>
+    <w:lsdException w:name="Light Shading" w:uiPriority="60"/>
+    <w:lsdException w:name="Light List" w:uiPriority="61"/>
+    <w:lsdException w:name="Light Grid" w:uiPriority="62"/>
+    <w:lsdException w:name="Medium Shading 1" w:uiPriority="63"/>
+    <w:lsdException w:name="Medium Shading 2" w:uiPriority="64"/>
+    <w:lsdException w:name="Medium List 1" w:uiPriority="65"/>
+    <w:lsdException w:name="Medium List 2" w:uiPriority="66"/>
+    <w:lsdException w:name="Medium Grid 1" w:uiPriority="67"/>
+    <w:lsdException w:name="Medium Grid 2" w:uiPriority="68"/>
+    <w:lsdException w:name="Medium Grid 3" w:uiPriority="69"/>
+    <w:lsdException w:name="Dark List" w:uiPriority="70"/>
+    <w:lsdException w:name="Colorful Shading" w:uiPriority="71"/>
+    <w:lsdException w:name="Colorful List" w:uiPriority="72"/>
+    <w:lsdException w:name="Colorful Grid" w:uiPriority="73"/>
+    <w:lsdException w:name="Light Shading Accent 1" w:uiPriority="60"/>
+    <w:lsdException w:name="Light List Accent 1" w:uiPriority="61"/>
+    <w:lsdException w:name="Light Grid Accent 1" w:uiPriority="62"/>
+    <w:lsdException w:name="Medium Shading 1 Accent 1" w:uiPriority="63"/>
+    <w:lsdException w:name="Medium Shading 2 Accent 1" w:uiPriority="64"/>
+    <w:lsdException w:name="Medium List 1 Accent 1" w:uiPriority="65"/>
+    <w:lsdException w:name="Revision" w:semiHidden="1"/>
+    <w:lsdException w:name="List Paragraph" w:uiPriority="34" w:qFormat="1"/>
+    <w:lsdException w:name="Quote" w:uiPriority="29" w:qFormat="1"/>
+    <w:lsdException w:name="Intense Quote" w:uiPriority="30" w:qFormat="1"/>
+    <w:lsdException w:name="Medium List 2 Accent 1" w:uiPriority="66"/>
+    <w:lsdException w:name="Medium Grid 1 Accent 1" w:uiPriority="67"/>
+    <w:lsdException w:name="Medium Grid 2 Accent 1" w:uiPriority="68"/>
+    <w:lsdException w:name="Medium Grid 3 Accent 1" w:uiPriority="69"/>
+    <w:lsdException w:name="Dark List Accent 1" w:uiPriority="70"/>
+    <w:lsdException w:name="Colorful Shading Accent 1" w:uiPriority="71"/>
+    <w:lsdException w:name="Colorful List Accent 1" w:uiPriority="72"/>
+    <w:lsdException w:name="Colorful Grid Accent 1" w:uiPriority="73"/>
+    <w:lsdException w:name="Light Shading Accent 2" w:uiPriority="60"/>
+    <w:lsdException w:name="Light List Accent 2" w:uiPriority="61"/>
+    <w:lsdException w:name="Light Grid Accent 2" w:uiPriority="62"/>
+    <w:lsdException w:name="Medium Shading 1 Accent 2" w:uiPriority="63"/>
+    <w:lsdException w:name="Medium Shading 2 Accent 2" w:uiPriority="64"/>
+    <w:lsdException w:name="Medium List 1 Accent 2" w:uiPriority="65"/>
+    <w:lsdException w:name="Medium List 2 Accent 2" w:uiPriority="66"/>
+    <w:lsdException w:name="Medium Grid 1 Accent 2" w:uiPriority="67"/>
+    <w:lsdException w:name="Medium Grid 2 Accent 2" w:uiPriority="68"/>
+    <w:lsdException w:name="Medium Grid 3 Accent 2" w:uiPriority="69"/>
+    <w:lsdException w:name="Dark List Accent 2" w:uiPriority="70"/>
+    <w:lsdException w:name="Colorful Shading Accent 2" w:uiPriority="71"/>
+    <w:lsdException w:name="Colorful List Accent 2" w:uiPriority="72"/>
+    <w:lsdException w:name="Colorful Grid Accent 2" w:uiPriority="73"/>
+    <w:lsdException w:name="Light Shading Accent 3" w:uiPriority="60"/>
+    <w:lsdException w:name="Light List Accent 3" w:uiPriority="61"/>
+    <w:lsdException w:name="Light Grid Accent 3" w:uiPriority="62"/>
+    <w:lsdException w:name="Medium Shading 1 Accent 3" w:uiPriority="63"/>
+    <w:lsdException w:name="Medium Shading 2 Accent 3" w:uiPriority="64"/>
+    <w:lsdException w:name="Medium List 1 Accent 3" w:uiPriority="65"/>
+    <w:lsdException w:name="Medium List 2 Accent 3" w:uiPriority="66"/>
+    <w:lsdException w:name="Medium Grid 1 Accent 3" w:uiPriority="67"/>
+    <w:lsdException w:name="Medium Grid 2 Accent 3" w:uiPriority="68"/>
+    <w:lsdException w:name="Medium Grid 3 Accent 3" w:uiPriority="69"/>
+    <w:lsdException w:name="Dark List Accent 3" w:uiPriority="70"/>
+    <w:lsdException w:name="Colorful Shading Accent 3" w:uiPriority="71"/>
+    <w:lsdException w:name="Colorful List Accent 3" w:uiPriority="72"/>
+    <w:lsdException w:name="Colorful Grid Accent 3" w:uiPriority="73"/>
+    <w:lsdException w:name="Light Shading Accent 4" w:uiPriority="60"/>
+    <w:lsdException w:name="Light List Accent 4" w:uiPriority="61"/>
+    <w:lsdException w:name="Light Grid Accent 4" w:uiPriority="62"/>
+    <w:lsdException w:name="Medium Shading 1 Accent 4" w:uiPriority="63"/>
+    <w:lsdException w:name="Medium Shading 2 Accent 4" w:uiPriority="64"/>
+    <w:lsdException w:name="Medium List 1 Accent 4" w:uiPriority="65"/>
+    <w:lsdException w:name="Medium List 2 Accent 4" w:uiPriority="66"/>
+    <w:lsdException w:name="Medium Grid 1 Accent 4" w:uiPriority="67"/>
+    <w:lsdException w:name="Medium Grid 2 Accent 4" w:uiPriority="68"/>
+    <w:lsdException w:name="Medium Grid 3 Accent 4" w:uiPriority="69"/>
+    <w:lsdException w:name="Dark List Accent 4" w:uiPriority="70"/>
+    <w:lsdException w:name="Colorful Shading Accent 4" w:uiPriority="71"/>
+    <w:lsdException w:name="Colorful List Accent 4" w:uiPriority="72"/>
+    <w:lsdException w:name="Colorful Grid Accent 4" w:uiPriority="73"/>
+    <w:lsdException w:name="Light Shading Accent 5" w:uiPriority="60"/>
+    <w:lsdException w:name="Light List Accent 5" w:uiPriority="61"/>
+    <w:lsdException w:name="Light Grid Accent 5" w:uiPriority="62"/>
+    <w:lsdException w:name="Medium Shading 1 Accent 5" w:uiPriority="63"/>
+    <w:lsdException w:name="Medium Shading 2 Accent 5" w:uiPriority="64"/>
+    <w:lsdException w:name="Medium List 1 Accent 5" w:uiPriority="65"/>
+    <w:lsdException w:name="Medium List 2 Accent 5" w:uiPriority="66"/>
+    <w:lsdException w:name="Medium Grid 1 Accent 5" w:uiPriority="67"/>
+    <w:lsdException w:name="Medium Grid 2 Accent 5" w:uiPriority="68"/>
+    <w:lsdException w:name="Medium Grid 3 Accent 5" w:uiPriority="69"/>
+    <w:lsdException w:name="Dark List Accent 5" w:uiPriority="70"/>
+    <w:lsdException w:name="Colorful Shading Accent 5" w:uiPriority="71"/>
+    <w:lsdException w:name="Colorful List Accent 5" w:uiPriority="72"/>
+    <w:lsdException w:name="Colorful Grid Accent 5" w:uiPriority="73"/>
+    <w:lsdException w:name="Light Shading Accent 6" w:uiPriority="60"/>
+    <w:lsdException w:name="Light List Accent 6" w:uiPriority="61"/>
+    <w:lsdException w:name="Light Grid Accent 6" w:uiPriority="62"/>
+    <w:lsdException w:name="Medium Shading 1 Accent 6" w:uiPriority="63"/>
+    <w:lsdException w:name="Medium Shading 2 Accent 6" w:uiPriority="64"/>
+    <w:lsdException w:name="Medium List 1 Accent 6" w:uiPriority="65"/>
+    <w:lsdException w:name="Medium List 2 Accent 6" w:uiPriority="66"/>
+    <w:lsdException w:name="Medium Grid 1 Accent 6" w:uiPriority="67"/>
+    <w:lsdException w:name="Medium Grid 2 Accent 6" w:uiPriority="68"/>
+    <w:lsdException w:name="Medium Grid 3 Accent 6" w:uiPriority="69"/>
+    <w:lsdException w:name="Dark List Accent 6" w:uiPriority="70"/>
+    <w:lsdException w:name="Colorful Shading Accent 6" w:uiPriority="71"/>
+    <w:lsdException w:name="Colorful List Accent 6" w:uiPriority="72"/>
+    <w:lsdException w:name="Colorful Grid Accent 6" w:uiPriority="73"/>
+    <w:lsdException w:name="Subtle Emphasis" w:uiPriority="19" w:qFormat="1"/>
+    <w:lsdException w:name="Intense Emphasis" w:uiPriority="21" w:qFormat="1"/>
+    <w:lsdException w:name="Subtle Reference" w:uiPriority="31" w:qFormat="1"/>
+    <w:lsdException w:name="Intense Reference" w:uiPriority="32" w:qFormat="1"/>
+    <w:lsdException w:name="Book Title" w:uiPriority="33" w:qFormat="1"/>
+    <w:lsdException w:name="Bibliography" w:semiHidden="1" w:uiPriority="37" w:unhideWhenUsed="1"/>
     <w:lsdException w:name="TOC Heading" w:uiPriority="39" w:qFormat="1"/>
   </w:latentStyles>
   <w:style w:type="paragraph" w:default="1" w:styleId="Normal">
     <w:name w:val="Normal"/>
     <w:qFormat/>
     <w:rsid w:val="00DB2B2F"/>
-    <w:rPr>
-      <w:lang w:val="es-AR"/>
+    <w:pPr>
+      <w:spacing w:after="200" w:line="276" w:lineRule="auto"/>
+    </w:pPr>
+    <w:rPr>
+      <w:lang w:eastAsia="en-US"/>
     </w:rPr>
   </w:style>
   <w:style w:type="paragraph" w:styleId="Heading1">
@@ -3750,7 +3184,7 @@
     <w:basedOn w:val="Normal"/>
     <w:next w:val="Normal"/>
     <w:link w:val="Heading1Char"/>
-    <w:uiPriority w:val="9"/>
+    <w:uiPriority w:val="99"/>
     <w:qFormat/>
     <w:rsid w:val="00DB2B2F"/>
     <w:pPr>
@@ -3760,10 +3194,10 @@
       <w:outlineLvl w:val="0"/>
     </w:pPr>
     <w:rPr>
-      <w:rFonts w:asciiTheme="majorHAnsi" w:eastAsiaTheme="majorEastAsia" w:hAnsiTheme="majorHAnsi" w:cstheme="majorBidi"/>
+      <w:rFonts w:ascii="Cambria" w:hAnsi="Cambria"/>
       <w:b/>
       <w:bCs/>
-      <w:color w:val="365F91" w:themeColor="accent1" w:themeShade="BF"/>
+      <w:color w:val="365F91"/>
       <w:sz w:val="28"/>
       <w:szCs w:val="28"/>
     </w:rPr>
@@ -3773,8 +3207,7 @@
     <w:basedOn w:val="Normal"/>
     <w:next w:val="Normal"/>
     <w:link w:val="Heading2Char"/>
-    <w:uiPriority w:val="9"/>
-    <w:unhideWhenUsed/>
+    <w:uiPriority w:val="99"/>
     <w:qFormat/>
     <w:rsid w:val="00DB2B2F"/>
     <w:pPr>
@@ -3784,10 +3217,10 @@
       <w:outlineLvl w:val="1"/>
     </w:pPr>
     <w:rPr>
-      <w:rFonts w:asciiTheme="majorHAnsi" w:eastAsiaTheme="majorEastAsia" w:hAnsiTheme="majorHAnsi" w:cstheme="majorBidi"/>
+      <w:rFonts w:ascii="Cambria" w:hAnsi="Cambria"/>
       <w:b/>
       <w:bCs/>
-      <w:color w:val="4F81BD" w:themeColor="accent1"/>
+      <w:color w:val="4F81BD"/>
       <w:sz w:val="26"/>
       <w:szCs w:val="26"/>
     </w:rPr>
@@ -3797,8 +3230,7 @@
     <w:basedOn w:val="Normal"/>
     <w:next w:val="Normal"/>
     <w:link w:val="Heading3Char"/>
-    <w:uiPriority w:val="9"/>
-    <w:unhideWhenUsed/>
+    <w:uiPriority w:val="99"/>
     <w:qFormat/>
     <w:rsid w:val="00DB2B2F"/>
     <w:pPr>
@@ -3808,10 +3240,10 @@
       <w:outlineLvl w:val="2"/>
     </w:pPr>
     <w:rPr>
-      <w:rFonts w:asciiTheme="majorHAnsi" w:eastAsiaTheme="majorEastAsia" w:hAnsiTheme="majorHAnsi" w:cstheme="majorBidi"/>
+      <w:rFonts w:ascii="Cambria" w:hAnsi="Cambria"/>
       <w:b/>
       <w:bCs/>
-      <w:color w:val="4F81BD" w:themeColor="accent1"/>
+      <w:color w:val="4F81BD"/>
     </w:rPr>
   </w:style>
   <w:style w:type="paragraph" w:styleId="Heading4">
@@ -3819,8 +3251,7 @@
     <w:basedOn w:val="Normal"/>
     <w:next w:val="Normal"/>
     <w:link w:val="Heading4Char"/>
-    <w:uiPriority w:val="9"/>
-    <w:unhideWhenUsed/>
+    <w:uiPriority w:val="99"/>
     <w:qFormat/>
     <w:rsid w:val="00DB2B2F"/>
     <w:pPr>
@@ -3830,12 +3261,12 @@
       <w:outlineLvl w:val="3"/>
     </w:pPr>
     <w:rPr>
-      <w:rFonts w:asciiTheme="majorHAnsi" w:eastAsiaTheme="majorEastAsia" w:hAnsiTheme="majorHAnsi" w:cstheme="majorBidi"/>
+      <w:rFonts w:ascii="Cambria" w:hAnsi="Cambria"/>
       <w:b/>
       <w:bCs/>
       <w:i/>
       <w:iCs/>
-      <w:color w:val="4F81BD" w:themeColor="accent1"/>
+      <w:color w:val="4F81BD"/>
     </w:rPr>
   </w:style>
   <w:style w:type="paragraph" w:styleId="Heading5">
@@ -3843,9 +3274,7 @@
     <w:basedOn w:val="Normal"/>
     <w:next w:val="Normal"/>
     <w:link w:val="Heading5Char"/>
-    <w:uiPriority w:val="9"/>
-    <w:semiHidden/>
-    <w:unhideWhenUsed/>
+    <w:uiPriority w:val="99"/>
     <w:qFormat/>
     <w:rsid w:val="00DB2B2F"/>
     <w:pPr>
@@ -3855,8 +3284,8 @@
       <w:outlineLvl w:val="4"/>
     </w:pPr>
     <w:rPr>
-      <w:rFonts w:asciiTheme="majorHAnsi" w:eastAsiaTheme="majorEastAsia" w:hAnsiTheme="majorHAnsi" w:cstheme="majorBidi"/>
-      <w:color w:val="243F60" w:themeColor="accent1" w:themeShade="7F"/>
+      <w:rFonts w:ascii="Cambria" w:hAnsi="Cambria"/>
+      <w:color w:val="243F60"/>
     </w:rPr>
   </w:style>
   <w:style w:type="paragraph" w:styleId="Heading6">
@@ -3864,9 +3293,7 @@
     <w:basedOn w:val="Normal"/>
     <w:next w:val="Normal"/>
     <w:link w:val="Heading6Char"/>
-    <w:uiPriority w:val="9"/>
-    <w:semiHidden/>
-    <w:unhideWhenUsed/>
+    <w:uiPriority w:val="99"/>
     <w:qFormat/>
     <w:rsid w:val="00DB2B2F"/>
     <w:pPr>
@@ -3876,10 +3303,10 @@
       <w:outlineLvl w:val="5"/>
     </w:pPr>
     <w:rPr>
-      <w:rFonts w:asciiTheme="majorHAnsi" w:eastAsiaTheme="majorEastAsia" w:hAnsiTheme="majorHAnsi" w:cstheme="majorBidi"/>
+      <w:rFonts w:ascii="Cambria" w:hAnsi="Cambria"/>
       <w:i/>
       <w:iCs/>
-      <w:color w:val="243F60" w:themeColor="accent1" w:themeShade="7F"/>
+      <w:color w:val="243F60"/>
     </w:rPr>
   </w:style>
   <w:style w:type="paragraph" w:styleId="Heading7">
@@ -3887,9 +3314,7 @@
     <w:basedOn w:val="Normal"/>
     <w:next w:val="Normal"/>
     <w:link w:val="Heading7Char"/>
-    <w:uiPriority w:val="9"/>
-    <w:semiHidden/>
-    <w:unhideWhenUsed/>
+    <w:uiPriority w:val="99"/>
     <w:qFormat/>
     <w:rsid w:val="00DB2B2F"/>
     <w:pPr>
@@ -3899,10 +3324,10 @@
       <w:outlineLvl w:val="6"/>
     </w:pPr>
     <w:rPr>
-      <w:rFonts w:asciiTheme="majorHAnsi" w:eastAsiaTheme="majorEastAsia" w:hAnsiTheme="majorHAnsi" w:cstheme="majorBidi"/>
+      <w:rFonts w:ascii="Cambria" w:hAnsi="Cambria"/>
       <w:i/>
       <w:iCs/>
-      <w:color w:val="404040" w:themeColor="text1" w:themeTint="BF"/>
+      <w:color w:val="404040"/>
     </w:rPr>
   </w:style>
   <w:style w:type="paragraph" w:styleId="Heading8">
@@ -3910,9 +3335,7 @@
     <w:basedOn w:val="Normal"/>
     <w:next w:val="Normal"/>
     <w:link w:val="Heading8Char"/>
-    <w:uiPriority w:val="9"/>
-    <w:semiHidden/>
-    <w:unhideWhenUsed/>
+    <w:uiPriority w:val="99"/>
     <w:qFormat/>
     <w:rsid w:val="00DB2B2F"/>
     <w:pPr>
@@ -3922,8 +3345,8 @@
       <w:outlineLvl w:val="7"/>
     </w:pPr>
     <w:rPr>
-      <w:rFonts w:asciiTheme="majorHAnsi" w:eastAsiaTheme="majorEastAsia" w:hAnsiTheme="majorHAnsi" w:cstheme="majorBidi"/>
-      <w:color w:val="4F81BD" w:themeColor="accent1"/>
+      <w:rFonts w:ascii="Cambria" w:hAnsi="Cambria"/>
+      <w:color w:val="4F81BD"/>
       <w:sz w:val="20"/>
       <w:szCs w:val="20"/>
     </w:rPr>
@@ -3933,9 +3356,7 @@
     <w:basedOn w:val="Normal"/>
     <w:next w:val="Normal"/>
     <w:link w:val="Heading9Char"/>
-    <w:uiPriority w:val="9"/>
-    <w:semiHidden/>
-    <w:unhideWhenUsed/>
+    <w:uiPriority w:val="99"/>
     <w:qFormat/>
     <w:rsid w:val="00DB2B2F"/>
     <w:pPr>
@@ -3945,19 +3366,18 @@
       <w:outlineLvl w:val="8"/>
     </w:pPr>
     <w:rPr>
-      <w:rFonts w:asciiTheme="majorHAnsi" w:eastAsiaTheme="majorEastAsia" w:hAnsiTheme="majorHAnsi" w:cstheme="majorBidi"/>
+      <w:rFonts w:ascii="Cambria" w:hAnsi="Cambria"/>
       <w:i/>
       <w:iCs/>
-      <w:color w:val="404040" w:themeColor="text1" w:themeTint="BF"/>
+      <w:color w:val="404040"/>
       <w:sz w:val="20"/>
       <w:szCs w:val="20"/>
     </w:rPr>
   </w:style>
   <w:style w:type="character" w:default="1" w:styleId="DefaultParagraphFont">
     <w:name w:val="Default Paragraph Font"/>
-    <w:uiPriority w:val="1"/>
+    <w:uiPriority w:val="99"/>
     <w:semiHidden/>
-    <w:unhideWhenUsed/>
   </w:style>
   <w:style w:type="table" w:default="1" w:styleId="TableNormal">
     <w:name w:val="Normal Table"/>
@@ -3981,21 +3401,161 @@
     <w:semiHidden/>
     <w:unhideWhenUsed/>
   </w:style>
+  <w:style w:type="character" w:customStyle="1" w:styleId="Heading1Char">
+    <w:name w:val="Heading 1 Char"/>
+    <w:basedOn w:val="DefaultParagraphFont"/>
+    <w:link w:val="Heading1"/>
+    <w:uiPriority w:val="99"/>
+    <w:locked/>
+    <w:rsid w:val="00DB2B2F"/>
+    <w:rPr>
+      <w:rFonts w:ascii="Cambria" w:hAnsi="Cambria" w:cs="Times New Roman"/>
+      <w:b/>
+      <w:bCs/>
+      <w:color w:val="365F91"/>
+      <w:sz w:val="28"/>
+      <w:szCs w:val="28"/>
+    </w:rPr>
+  </w:style>
+  <w:style w:type="character" w:customStyle="1" w:styleId="Heading2Char">
+    <w:name w:val="Heading 2 Char"/>
+    <w:basedOn w:val="DefaultParagraphFont"/>
+    <w:link w:val="Heading2"/>
+    <w:uiPriority w:val="99"/>
+    <w:locked/>
+    <w:rsid w:val="00DB2B2F"/>
+    <w:rPr>
+      <w:rFonts w:ascii="Cambria" w:hAnsi="Cambria" w:cs="Times New Roman"/>
+      <w:b/>
+      <w:bCs/>
+      <w:color w:val="4F81BD"/>
+      <w:sz w:val="26"/>
+      <w:szCs w:val="26"/>
+    </w:rPr>
+  </w:style>
+  <w:style w:type="character" w:customStyle="1" w:styleId="Heading3Char">
+    <w:name w:val="Heading 3 Char"/>
+    <w:basedOn w:val="DefaultParagraphFont"/>
+    <w:link w:val="Heading3"/>
+    <w:uiPriority w:val="99"/>
+    <w:locked/>
+    <w:rsid w:val="00DB2B2F"/>
+    <w:rPr>
+      <w:rFonts w:ascii="Cambria" w:hAnsi="Cambria" w:cs="Times New Roman"/>
+      <w:b/>
+      <w:bCs/>
+      <w:color w:val="4F81BD"/>
+    </w:rPr>
+  </w:style>
+  <w:style w:type="character" w:customStyle="1" w:styleId="Heading4Char">
+    <w:name w:val="Heading 4 Char"/>
+    <w:basedOn w:val="DefaultParagraphFont"/>
+    <w:link w:val="Heading4"/>
+    <w:uiPriority w:val="99"/>
+    <w:locked/>
+    <w:rsid w:val="00DB2B2F"/>
+    <w:rPr>
+      <w:rFonts w:ascii="Cambria" w:hAnsi="Cambria" w:cs="Times New Roman"/>
+      <w:b/>
+      <w:bCs/>
+      <w:i/>
+      <w:iCs/>
+      <w:color w:val="4F81BD"/>
+    </w:rPr>
+  </w:style>
+  <w:style w:type="character" w:customStyle="1" w:styleId="Heading5Char">
+    <w:name w:val="Heading 5 Char"/>
+    <w:basedOn w:val="DefaultParagraphFont"/>
+    <w:link w:val="Heading5"/>
+    <w:uiPriority w:val="99"/>
+    <w:locked/>
+    <w:rsid w:val="00DB2B2F"/>
+    <w:rPr>
+      <w:rFonts w:ascii="Cambria" w:hAnsi="Cambria" w:cs="Times New Roman"/>
+      <w:color w:val="243F60"/>
+    </w:rPr>
+  </w:style>
+  <w:style w:type="character" w:customStyle="1" w:styleId="Heading6Char">
+    <w:name w:val="Heading 6 Char"/>
+    <w:basedOn w:val="DefaultParagraphFont"/>
+    <w:link w:val="Heading6"/>
+    <w:uiPriority w:val="99"/>
+    <w:locked/>
+    <w:rsid w:val="00DB2B2F"/>
+    <w:rPr>
+      <w:rFonts w:ascii="Cambria" w:hAnsi="Cambria" w:cs="Times New Roman"/>
+      <w:i/>
+      <w:iCs/>
+      <w:color w:val="243F60"/>
+    </w:rPr>
+  </w:style>
+  <w:style w:type="character" w:customStyle="1" w:styleId="Heading7Char">
+    <w:name w:val="Heading 7 Char"/>
+    <w:basedOn w:val="DefaultParagraphFont"/>
+    <w:link w:val="Heading7"/>
+    <w:uiPriority w:val="99"/>
+    <w:locked/>
+    <w:rsid w:val="00DB2B2F"/>
+    <w:rPr>
+      <w:rFonts w:ascii="Cambria" w:hAnsi="Cambria" w:cs="Times New Roman"/>
+      <w:i/>
+      <w:iCs/>
+      <w:color w:val="404040"/>
+    </w:rPr>
+  </w:style>
+  <w:style w:type="character" w:customStyle="1" w:styleId="Heading8Char">
+    <w:name w:val="Heading 8 Char"/>
+    <w:basedOn w:val="DefaultParagraphFont"/>
+    <w:link w:val="Heading8"/>
+    <w:uiPriority w:val="99"/>
+    <w:locked/>
+    <w:rsid w:val="00DB2B2F"/>
+    <w:rPr>
+      <w:rFonts w:ascii="Cambria" w:hAnsi="Cambria" w:cs="Times New Roman"/>
+      <w:color w:val="4F81BD"/>
+      <w:sz w:val="20"/>
+      <w:szCs w:val="20"/>
+    </w:rPr>
+  </w:style>
+  <w:style w:type="character" w:customStyle="1" w:styleId="Heading9Char">
+    <w:name w:val="Heading 9 Char"/>
+    <w:basedOn w:val="DefaultParagraphFont"/>
+    <w:link w:val="Heading9"/>
+    <w:uiPriority w:val="99"/>
+    <w:locked/>
+    <w:rsid w:val="00DB2B2F"/>
+    <w:rPr>
+      <w:rFonts w:ascii="Cambria" w:hAnsi="Cambria" w:cs="Times New Roman"/>
+      <w:i/>
+      <w:iCs/>
+      <w:color w:val="404040"/>
+      <w:sz w:val="20"/>
+      <w:szCs w:val="20"/>
+    </w:rPr>
+  </w:style>
   <w:style w:type="paragraph" w:customStyle="1" w:styleId="Standard">
     <w:name w:val="Standard"/>
+    <w:uiPriority w:val="99"/>
     <w:rsid w:val="005214AB"/>
+    <w:pPr>
+      <w:spacing w:after="200" w:line="276" w:lineRule="auto"/>
+    </w:pPr>
+    <w:rPr>
+      <w:lang w:val="en-US" w:eastAsia="en-US"/>
+    </w:rPr>
   </w:style>
   <w:style w:type="paragraph" w:customStyle="1" w:styleId="Heading">
     <w:name w:val="Heading"/>
     <w:basedOn w:val="Standard"/>
     <w:next w:val="Textbody"/>
+    <w:uiPriority w:val="99"/>
     <w:rsid w:val="005214AB"/>
     <w:pPr>
       <w:keepNext/>
       <w:spacing w:before="240" w:after="120"/>
     </w:pPr>
     <w:rPr>
-      <w:rFonts w:ascii="Arial" w:eastAsia="Andale Sans UI" w:hAnsi="Arial" w:cs="Tahoma"/>
+      <w:rFonts w:ascii="Arial" w:hAnsi="Arial" w:cs="Tahoma"/>
       <w:sz w:val="28"/>
       <w:szCs w:val="28"/>
     </w:rPr>
@@ -4003,6 +3563,7 @@
   <w:style w:type="paragraph" w:customStyle="1" w:styleId="Textbody">
     <w:name w:val="Text body"/>
     <w:basedOn w:val="Standard"/>
+    <w:uiPriority w:val="99"/>
     <w:rsid w:val="005214AB"/>
     <w:pPr>
       <w:spacing w:after="120"/>
@@ -4011,6 +3572,7 @@
   <w:style w:type="paragraph" w:styleId="List">
     <w:name w:val="List"/>
     <w:basedOn w:val="Textbody"/>
+    <w:uiPriority w:val="99"/>
     <w:rsid w:val="005214AB"/>
     <w:rPr>
       <w:rFonts w:cs="Tahoma"/>
@@ -4020,8 +3582,7 @@
     <w:name w:val="caption"/>
     <w:basedOn w:val="Normal"/>
     <w:next w:val="Normal"/>
-    <w:uiPriority w:val="35"/>
-    <w:unhideWhenUsed/>
+    <w:uiPriority w:val="99"/>
     <w:qFormat/>
     <w:rsid w:val="00DB2B2F"/>
     <w:pPr>
@@ -4030,7 +3591,7 @@
     <w:rPr>
       <w:b/>
       <w:bCs/>
-      <w:color w:val="4F81BD" w:themeColor="accent1"/>
+      <w:color w:val="4F81BD"/>
       <w:sz w:val="18"/>
       <w:szCs w:val="18"/>
     </w:rPr>
@@ -4038,6 +3599,7 @@
   <w:style w:type="paragraph" w:customStyle="1" w:styleId="Index">
     <w:name w:val="Index"/>
     <w:basedOn w:val="Standard"/>
+    <w:uiPriority w:val="99"/>
     <w:rsid w:val="005214AB"/>
     <w:pPr>
       <w:suppressLineNumbers/>
@@ -4049,6 +3611,7 @@
   <w:style w:type="paragraph" w:customStyle="1" w:styleId="TableContents">
     <w:name w:val="Table Contents"/>
     <w:basedOn w:val="Standard"/>
+    <w:uiPriority w:val="99"/>
     <w:rsid w:val="005214AB"/>
     <w:pPr>
       <w:suppressLineNumbers/>
@@ -4057,6 +3620,7 @@
   <w:style w:type="paragraph" w:customStyle="1" w:styleId="TableHeading">
     <w:name w:val="Table Heading"/>
     <w:basedOn w:val="TableContents"/>
+    <w:uiPriority w:val="99"/>
     <w:rsid w:val="005214AB"/>
     <w:pPr>
       <w:jc w:val="center"/>
@@ -4071,19 +3635,35 @@
     <w:basedOn w:val="Normal"/>
     <w:next w:val="Normal"/>
     <w:link w:val="TitleChar"/>
-    <w:uiPriority w:val="10"/>
+    <w:uiPriority w:val="99"/>
     <w:qFormat/>
     <w:rsid w:val="00DB2B2F"/>
     <w:pPr>
       <w:pBdr>
-        <w:bottom w:val="single" w:sz="8" w:space="4" w:color="4F81BD" w:themeColor="accent1"/>
+        <w:bottom w:val="single" w:sz="8" w:space="4" w:color="4F81BD"/>
       </w:pBdr>
       <w:spacing w:after="300" w:line="240" w:lineRule="auto"/>
       <w:contextualSpacing/>
     </w:pPr>
     <w:rPr>
-      <w:rFonts w:asciiTheme="majorHAnsi" w:eastAsiaTheme="majorEastAsia" w:hAnsiTheme="majorHAnsi" w:cstheme="majorBidi"/>
-      <w:color w:val="17365D" w:themeColor="text2" w:themeShade="BF"/>
+      <w:rFonts w:ascii="Cambria" w:hAnsi="Cambria"/>
+      <w:color w:val="17365D"/>
+      <w:spacing w:val="5"/>
+      <w:kern w:val="28"/>
+      <w:sz w:val="52"/>
+      <w:szCs w:val="52"/>
+    </w:rPr>
+  </w:style>
+  <w:style w:type="character" w:customStyle="1" w:styleId="TitleChar">
+    <w:name w:val="Title Char"/>
+    <w:basedOn w:val="DefaultParagraphFont"/>
+    <w:link w:val="Title"/>
+    <w:uiPriority w:val="99"/>
+    <w:locked/>
+    <w:rsid w:val="00DB2B2F"/>
+    <w:rPr>
+      <w:rFonts w:ascii="Cambria" w:hAnsi="Cambria" w:cs="Times New Roman"/>
+      <w:color w:val="17365D"/>
       <w:spacing w:val="5"/>
       <w:kern w:val="28"/>
       <w:sz w:val="52"/>
@@ -4095,7 +3675,7 @@
     <w:basedOn w:val="Normal"/>
     <w:next w:val="Normal"/>
     <w:link w:val="SubtitleChar"/>
-    <w:uiPriority w:val="11"/>
+    <w:uiPriority w:val="99"/>
     <w:qFormat/>
     <w:rsid w:val="00DB2B2F"/>
     <w:pPr>
@@ -4104,213 +3684,70 @@
       </w:numPr>
     </w:pPr>
     <w:rPr>
-      <w:rFonts w:asciiTheme="majorHAnsi" w:eastAsiaTheme="majorEastAsia" w:hAnsiTheme="majorHAnsi" w:cstheme="majorBidi"/>
+      <w:rFonts w:ascii="Cambria" w:hAnsi="Cambria"/>
       <w:i/>
       <w:iCs/>
-      <w:color w:val="4F81BD" w:themeColor="accent1"/>
+      <w:color w:val="4F81BD"/>
       <w:spacing w:val="15"/>
       <w:sz w:val="24"/>
       <w:szCs w:val="24"/>
-    </w:rPr>
-  </w:style>
-  <w:style w:type="character" w:customStyle="1" w:styleId="Heading3Char">
-    <w:name w:val="Heading 3 Char"/>
-    <w:basedOn w:val="DefaultParagraphFont"/>
-    <w:link w:val="Heading3"/>
-    <w:uiPriority w:val="9"/>
-    <w:rsid w:val="00DB2B2F"/>
-    <w:rPr>
-      <w:rFonts w:asciiTheme="majorHAnsi" w:eastAsiaTheme="majorEastAsia" w:hAnsiTheme="majorHAnsi" w:cstheme="majorBidi"/>
-      <w:b/>
-      <w:bCs/>
-      <w:color w:val="4F81BD" w:themeColor="accent1"/>
-    </w:rPr>
-  </w:style>
-  <w:style w:type="character" w:customStyle="1" w:styleId="BulletSymbols">
-    <w:name w:val="Bullet Symbols"/>
-    <w:rsid w:val="005214AB"/>
-    <w:rPr>
-      <w:rFonts w:ascii="OpenSymbol" w:eastAsia="OpenSymbol" w:hAnsi="OpenSymbol" w:cs="OpenSymbol"/>
-    </w:rPr>
-  </w:style>
-  <w:style w:type="character" w:customStyle="1" w:styleId="Internetlink">
-    <w:name w:val="Internet link"/>
-    <w:rsid w:val="005214AB"/>
-    <w:rPr>
-      <w:color w:val="000080"/>
-      <w:u w:val="single"/>
-    </w:rPr>
-  </w:style>
-  <w:style w:type="character" w:customStyle="1" w:styleId="StrongEmphasis">
-    <w:name w:val="Strong Emphasis"/>
-    <w:rsid w:val="005214AB"/>
-    <w:rPr>
-      <w:b/>
-      <w:bCs/>
-    </w:rPr>
-  </w:style>
-  <w:style w:type="character" w:customStyle="1" w:styleId="NumberingSymbols">
-    <w:name w:val="Numbering Symbols"/>
-    <w:rsid w:val="005214AB"/>
-  </w:style>
-  <w:style w:type="numbering" w:customStyle="1" w:styleId="WWNum1">
-    <w:name w:val="WWNum1"/>
-    <w:basedOn w:val="NoList"/>
-    <w:rsid w:val="005214AB"/>
-    <w:pPr>
-      <w:numPr>
-        <w:numId w:val="1"/>
-      </w:numPr>
-    </w:pPr>
-  </w:style>
-  <w:style w:type="character" w:customStyle="1" w:styleId="Heading1Char">
-    <w:name w:val="Heading 1 Char"/>
-    <w:basedOn w:val="DefaultParagraphFont"/>
-    <w:link w:val="Heading1"/>
-    <w:uiPriority w:val="9"/>
-    <w:rsid w:val="00DB2B2F"/>
-    <w:rPr>
-      <w:rFonts w:asciiTheme="majorHAnsi" w:eastAsiaTheme="majorEastAsia" w:hAnsiTheme="majorHAnsi" w:cstheme="majorBidi"/>
-      <w:b/>
-      <w:bCs/>
-      <w:color w:val="365F91" w:themeColor="accent1" w:themeShade="BF"/>
-      <w:sz w:val="28"/>
-      <w:szCs w:val="28"/>
-    </w:rPr>
-  </w:style>
-  <w:style w:type="character" w:customStyle="1" w:styleId="Heading2Char">
-    <w:name w:val="Heading 2 Char"/>
-    <w:basedOn w:val="DefaultParagraphFont"/>
-    <w:link w:val="Heading2"/>
-    <w:uiPriority w:val="9"/>
-    <w:rsid w:val="00DB2B2F"/>
-    <w:rPr>
-      <w:rFonts w:asciiTheme="majorHAnsi" w:eastAsiaTheme="majorEastAsia" w:hAnsiTheme="majorHAnsi" w:cstheme="majorBidi"/>
-      <w:b/>
-      <w:bCs/>
-      <w:color w:val="4F81BD" w:themeColor="accent1"/>
-      <w:sz w:val="26"/>
-      <w:szCs w:val="26"/>
-    </w:rPr>
-  </w:style>
-  <w:style w:type="character" w:customStyle="1" w:styleId="Heading4Char">
-    <w:name w:val="Heading 4 Char"/>
-    <w:basedOn w:val="DefaultParagraphFont"/>
-    <w:link w:val="Heading4"/>
-    <w:uiPriority w:val="9"/>
-    <w:rsid w:val="00DB2B2F"/>
-    <w:rPr>
-      <w:rFonts w:asciiTheme="majorHAnsi" w:eastAsiaTheme="majorEastAsia" w:hAnsiTheme="majorHAnsi" w:cstheme="majorBidi"/>
-      <w:b/>
-      <w:bCs/>
-      <w:i/>
-      <w:iCs/>
-      <w:color w:val="4F81BD" w:themeColor="accent1"/>
-    </w:rPr>
-  </w:style>
-  <w:style w:type="character" w:customStyle="1" w:styleId="Heading5Char">
-    <w:name w:val="Heading 5 Char"/>
-    <w:basedOn w:val="DefaultParagraphFont"/>
-    <w:link w:val="Heading5"/>
-    <w:uiPriority w:val="9"/>
-    <w:rsid w:val="00DB2B2F"/>
-    <w:rPr>
-      <w:rFonts w:asciiTheme="majorHAnsi" w:eastAsiaTheme="majorEastAsia" w:hAnsiTheme="majorHAnsi" w:cstheme="majorBidi"/>
-      <w:color w:val="243F60" w:themeColor="accent1" w:themeShade="7F"/>
-    </w:rPr>
-  </w:style>
-  <w:style w:type="character" w:customStyle="1" w:styleId="Heading6Char">
-    <w:name w:val="Heading 6 Char"/>
-    <w:basedOn w:val="DefaultParagraphFont"/>
-    <w:link w:val="Heading6"/>
-    <w:uiPriority w:val="9"/>
-    <w:rsid w:val="00DB2B2F"/>
-    <w:rPr>
-      <w:rFonts w:asciiTheme="majorHAnsi" w:eastAsiaTheme="majorEastAsia" w:hAnsiTheme="majorHAnsi" w:cstheme="majorBidi"/>
-      <w:i/>
-      <w:iCs/>
-      <w:color w:val="243F60" w:themeColor="accent1" w:themeShade="7F"/>
-    </w:rPr>
-  </w:style>
-  <w:style w:type="character" w:customStyle="1" w:styleId="Heading7Char">
-    <w:name w:val="Heading 7 Char"/>
-    <w:basedOn w:val="DefaultParagraphFont"/>
-    <w:link w:val="Heading7"/>
-    <w:uiPriority w:val="9"/>
-    <w:rsid w:val="00DB2B2F"/>
-    <w:rPr>
-      <w:rFonts w:asciiTheme="majorHAnsi" w:eastAsiaTheme="majorEastAsia" w:hAnsiTheme="majorHAnsi" w:cstheme="majorBidi"/>
-      <w:i/>
-      <w:iCs/>
-      <w:color w:val="404040" w:themeColor="text1" w:themeTint="BF"/>
-    </w:rPr>
-  </w:style>
-  <w:style w:type="character" w:customStyle="1" w:styleId="Heading8Char">
-    <w:name w:val="Heading 8 Char"/>
-    <w:basedOn w:val="DefaultParagraphFont"/>
-    <w:link w:val="Heading8"/>
-    <w:uiPriority w:val="9"/>
-    <w:rsid w:val="00DB2B2F"/>
-    <w:rPr>
-      <w:rFonts w:asciiTheme="majorHAnsi" w:eastAsiaTheme="majorEastAsia" w:hAnsiTheme="majorHAnsi" w:cstheme="majorBidi"/>
-      <w:color w:val="4F81BD" w:themeColor="accent1"/>
-      <w:sz w:val="20"/>
-      <w:szCs w:val="20"/>
-    </w:rPr>
-  </w:style>
-  <w:style w:type="character" w:customStyle="1" w:styleId="Heading9Char">
-    <w:name w:val="Heading 9 Char"/>
-    <w:basedOn w:val="DefaultParagraphFont"/>
-    <w:link w:val="Heading9"/>
-    <w:uiPriority w:val="9"/>
-    <w:rsid w:val="00DB2B2F"/>
-    <w:rPr>
-      <w:rFonts w:asciiTheme="majorHAnsi" w:eastAsiaTheme="majorEastAsia" w:hAnsiTheme="majorHAnsi" w:cstheme="majorBidi"/>
-      <w:i/>
-      <w:iCs/>
-      <w:color w:val="404040" w:themeColor="text1" w:themeTint="BF"/>
-      <w:sz w:val="20"/>
-      <w:szCs w:val="20"/>
-    </w:rPr>
-  </w:style>
-  <w:style w:type="character" w:customStyle="1" w:styleId="TitleChar">
-    <w:name w:val="Title Char"/>
-    <w:basedOn w:val="DefaultParagraphFont"/>
-    <w:link w:val="Title"/>
-    <w:uiPriority w:val="10"/>
-    <w:rsid w:val="00DB2B2F"/>
-    <w:rPr>
-      <w:rFonts w:asciiTheme="majorHAnsi" w:eastAsiaTheme="majorEastAsia" w:hAnsiTheme="majorHAnsi" w:cstheme="majorBidi"/>
-      <w:color w:val="17365D" w:themeColor="text2" w:themeShade="BF"/>
-      <w:spacing w:val="5"/>
-      <w:kern w:val="28"/>
-      <w:sz w:val="52"/>
-      <w:szCs w:val="52"/>
     </w:rPr>
   </w:style>
   <w:style w:type="character" w:customStyle="1" w:styleId="SubtitleChar">
     <w:name w:val="Subtitle Char"/>
     <w:basedOn w:val="DefaultParagraphFont"/>
     <w:link w:val="Subtitle"/>
-    <w:uiPriority w:val="11"/>
+    <w:uiPriority w:val="99"/>
+    <w:locked/>
     <w:rsid w:val="00DB2B2F"/>
     <w:rPr>
-      <w:rFonts w:asciiTheme="majorHAnsi" w:eastAsiaTheme="majorEastAsia" w:hAnsiTheme="majorHAnsi" w:cstheme="majorBidi"/>
+      <w:rFonts w:ascii="Cambria" w:hAnsi="Cambria" w:cs="Times New Roman"/>
       <w:i/>
       <w:iCs/>
-      <w:color w:val="4F81BD" w:themeColor="accent1"/>
+      <w:color w:val="4F81BD"/>
       <w:spacing w:val="15"/>
       <w:sz w:val="24"/>
       <w:szCs w:val="24"/>
     </w:rPr>
   </w:style>
+  <w:style w:type="character" w:customStyle="1" w:styleId="BulletSymbols">
+    <w:name w:val="Bullet Symbols"/>
+    <w:uiPriority w:val="99"/>
+    <w:rsid w:val="005214AB"/>
+    <w:rPr>
+      <w:rFonts w:ascii="OpenSymbol" w:eastAsia="Times New Roman" w:hAnsi="OpenSymbol"/>
+    </w:rPr>
+  </w:style>
+  <w:style w:type="character" w:customStyle="1" w:styleId="Internetlink">
+    <w:name w:val="Internet link"/>
+    <w:uiPriority w:val="99"/>
+    <w:rsid w:val="005214AB"/>
+    <w:rPr>
+      <w:color w:val="000080"/>
+      <w:u w:val="single"/>
+    </w:rPr>
+  </w:style>
+  <w:style w:type="character" w:customStyle="1" w:styleId="StrongEmphasis">
+    <w:name w:val="Strong Emphasis"/>
+    <w:uiPriority w:val="99"/>
+    <w:rsid w:val="005214AB"/>
+    <w:rPr>
+      <w:b/>
+    </w:rPr>
+  </w:style>
+  <w:style w:type="character" w:customStyle="1" w:styleId="NumberingSymbols">
+    <w:name w:val="Numbering Symbols"/>
+    <w:uiPriority w:val="99"/>
+    <w:rsid w:val="005214AB"/>
+  </w:style>
   <w:style w:type="character" w:styleId="Strong">
     <w:name w:val="Strong"/>
     <w:basedOn w:val="DefaultParagraphFont"/>
-    <w:uiPriority w:val="22"/>
+    <w:uiPriority w:val="99"/>
     <w:qFormat/>
     <w:rsid w:val="00DB2B2F"/>
     <w:rPr>
+      <w:rFonts w:cs="Times New Roman"/>
       <w:b/>
       <w:bCs/>
     </w:rPr>
@@ -4318,27 +3755,28 @@
   <w:style w:type="character" w:styleId="Emphasis">
     <w:name w:val="Emphasis"/>
     <w:basedOn w:val="DefaultParagraphFont"/>
-    <w:uiPriority w:val="20"/>
+    <w:uiPriority w:val="99"/>
     <w:qFormat/>
     <w:rsid w:val="00DB2B2F"/>
     <w:rPr>
+      <w:rFonts w:cs="Times New Roman"/>
       <w:i/>
       <w:iCs/>
     </w:rPr>
   </w:style>
   <w:style w:type="paragraph" w:styleId="NoSpacing">
     <w:name w:val="No Spacing"/>
-    <w:uiPriority w:val="1"/>
+    <w:uiPriority w:val="99"/>
     <w:qFormat/>
     <w:rsid w:val="00DB2B2F"/>
-    <w:pPr>
-      <w:spacing w:after="0" w:line="240" w:lineRule="auto"/>
-    </w:pPr>
+    <w:rPr>
+      <w:lang w:val="en-US" w:eastAsia="en-US"/>
+    </w:rPr>
   </w:style>
   <w:style w:type="paragraph" w:styleId="ListParagraph">
     <w:name w:val="List Paragraph"/>
     <w:basedOn w:val="Normal"/>
-    <w:uiPriority w:val="34"/>
+    <w:uiPriority w:val="99"/>
     <w:qFormat/>
     <w:rsid w:val="00DB2B2F"/>
     <w:pPr>
@@ -4351,25 +3789,27 @@
     <w:basedOn w:val="Normal"/>
     <w:next w:val="Normal"/>
     <w:link w:val="QuoteChar"/>
-    <w:uiPriority w:val="29"/>
+    <w:uiPriority w:val="99"/>
     <w:qFormat/>
     <w:rsid w:val="00DB2B2F"/>
     <w:rPr>
       <w:i/>
       <w:iCs/>
-      <w:color w:val="000000" w:themeColor="text1"/>
+      <w:color w:val="000000"/>
     </w:rPr>
   </w:style>
   <w:style w:type="character" w:customStyle="1" w:styleId="QuoteChar">
     <w:name w:val="Quote Char"/>
     <w:basedOn w:val="DefaultParagraphFont"/>
     <w:link w:val="Quote"/>
-    <w:uiPriority w:val="29"/>
+    <w:uiPriority w:val="99"/>
+    <w:locked/>
     <w:rsid w:val="00DB2B2F"/>
     <w:rPr>
+      <w:rFonts w:cs="Times New Roman"/>
       <w:i/>
       <w:iCs/>
-      <w:color w:val="000000" w:themeColor="text1"/>
+      <w:color w:val="000000"/>
     </w:rPr>
   </w:style>
   <w:style w:type="paragraph" w:styleId="IntenseQuote">
@@ -4377,12 +3817,12 @@
     <w:basedOn w:val="Normal"/>
     <w:next w:val="Normal"/>
     <w:link w:val="IntenseQuoteChar"/>
-    <w:uiPriority w:val="30"/>
+    <w:uiPriority w:val="99"/>
     <w:qFormat/>
     <w:rsid w:val="00DB2B2F"/>
     <w:pPr>
       <w:pBdr>
-        <w:bottom w:val="single" w:sz="4" w:space="4" w:color="4F81BD" w:themeColor="accent1"/>
+        <w:bottom w:val="single" w:sz="4" w:space="4" w:color="4F81BD"/>
       </w:pBdr>
       <w:spacing w:before="200" w:after="280"/>
       <w:ind w:left="936" w:right="936"/>
@@ -4392,72 +3832,78 @@
       <w:bCs/>
       <w:i/>
       <w:iCs/>
-      <w:color w:val="4F81BD" w:themeColor="accent1"/>
+      <w:color w:val="4F81BD"/>
     </w:rPr>
   </w:style>
   <w:style w:type="character" w:customStyle="1" w:styleId="IntenseQuoteChar">
     <w:name w:val="Intense Quote Char"/>
     <w:basedOn w:val="DefaultParagraphFont"/>
     <w:link w:val="IntenseQuote"/>
-    <w:uiPriority w:val="30"/>
+    <w:uiPriority w:val="99"/>
+    <w:locked/>
     <w:rsid w:val="00DB2B2F"/>
     <w:rPr>
+      <w:rFonts w:cs="Times New Roman"/>
       <w:b/>
       <w:bCs/>
       <w:i/>
       <w:iCs/>
-      <w:color w:val="4F81BD" w:themeColor="accent1"/>
+      <w:color w:val="4F81BD"/>
     </w:rPr>
   </w:style>
   <w:style w:type="character" w:styleId="SubtleEmphasis">
     <w:name w:val="Subtle Emphasis"/>
     <w:basedOn w:val="DefaultParagraphFont"/>
-    <w:uiPriority w:val="19"/>
+    <w:uiPriority w:val="99"/>
     <w:qFormat/>
     <w:rsid w:val="00DB2B2F"/>
     <w:rPr>
+      <w:rFonts w:cs="Times New Roman"/>
       <w:i/>
       <w:iCs/>
-      <w:color w:val="808080" w:themeColor="text1" w:themeTint="7F"/>
+      <w:color w:val="808080"/>
     </w:rPr>
   </w:style>
   <w:style w:type="character" w:styleId="IntenseEmphasis">
     <w:name w:val="Intense Emphasis"/>
     <w:basedOn w:val="DefaultParagraphFont"/>
-    <w:uiPriority w:val="21"/>
+    <w:uiPriority w:val="99"/>
     <w:qFormat/>
     <w:rsid w:val="00DB2B2F"/>
     <w:rPr>
+      <w:rFonts w:cs="Times New Roman"/>
       <w:b/>
       <w:bCs/>
       <w:i/>
       <w:iCs/>
-      <w:color w:val="4F81BD" w:themeColor="accent1"/>
+      <w:color w:val="4F81BD"/>
     </w:rPr>
   </w:style>
   <w:style w:type="character" w:styleId="SubtleReference">
     <w:name w:val="Subtle Reference"/>
     <w:basedOn w:val="DefaultParagraphFont"/>
-    <w:uiPriority w:val="31"/>
+    <w:uiPriority w:val="99"/>
     <w:qFormat/>
     <w:rsid w:val="00DB2B2F"/>
     <w:rPr>
+      <w:rFonts w:cs="Times New Roman"/>
       <w:smallCaps/>
-      <w:color w:val="C0504D" w:themeColor="accent2"/>
+      <w:color w:val="C0504D"/>
       <w:u w:val="single"/>
     </w:rPr>
   </w:style>
   <w:style w:type="character" w:styleId="IntenseReference">
     <w:name w:val="Intense Reference"/>
     <w:basedOn w:val="DefaultParagraphFont"/>
-    <w:uiPriority w:val="32"/>
+    <w:uiPriority w:val="99"/>
     <w:qFormat/>
     <w:rsid w:val="00DB2B2F"/>
     <w:rPr>
+      <w:rFonts w:cs="Times New Roman"/>
       <w:b/>
       <w:bCs/>
       <w:smallCaps/>
-      <w:color w:val="C0504D" w:themeColor="accent2"/>
+      <w:color w:val="C0504D"/>
       <w:spacing w:val="5"/>
       <w:u w:val="single"/>
     </w:rPr>
@@ -4465,10 +3911,11 @@
   <w:style w:type="character" w:styleId="BookTitle">
     <w:name w:val="Book Title"/>
     <w:basedOn w:val="DefaultParagraphFont"/>
-    <w:uiPriority w:val="33"/>
+    <w:uiPriority w:val="99"/>
     <w:qFormat/>
     <w:rsid w:val="00DB2B2F"/>
     <w:rPr>
+      <w:rFonts w:cs="Times New Roman"/>
       <w:b/>
       <w:bCs/>
       <w:smallCaps/>
@@ -4479,9 +3926,7 @@
     <w:name w:val="TOC Heading"/>
     <w:basedOn w:val="Heading1"/>
     <w:next w:val="Normal"/>
-    <w:uiPriority w:val="39"/>
-    <w:semiHidden/>
-    <w:unhideWhenUsed/>
+    <w:uiPriority w:val="99"/>
     <w:qFormat/>
     <w:rsid w:val="00DB2B2F"/>
     <w:pPr>
@@ -4493,8 +3938,7 @@
     <w:basedOn w:val="Normal"/>
     <w:next w:val="Normal"/>
     <w:autoRedefine/>
-    <w:uiPriority w:val="39"/>
-    <w:unhideWhenUsed/>
+    <w:uiPriority w:val="99"/>
     <w:rsid w:val="004E4BEB"/>
     <w:pPr>
       <w:spacing w:after="100"/>
@@ -4505,8 +3949,7 @@
     <w:basedOn w:val="Normal"/>
     <w:next w:val="Normal"/>
     <w:autoRedefine/>
-    <w:uiPriority w:val="39"/>
-    <w:unhideWhenUsed/>
+    <w:uiPriority w:val="99"/>
     <w:rsid w:val="004E4BEB"/>
     <w:pPr>
       <w:spacing w:after="100"/>
@@ -4518,8 +3961,7 @@
     <w:basedOn w:val="Normal"/>
     <w:next w:val="Normal"/>
     <w:autoRedefine/>
-    <w:uiPriority w:val="39"/>
-    <w:unhideWhenUsed/>
+    <w:uiPriority w:val="99"/>
     <w:rsid w:val="004E4BEB"/>
     <w:pPr>
       <w:spacing w:after="100"/>
@@ -4531,8 +3973,7 @@
     <w:basedOn w:val="Normal"/>
     <w:next w:val="Normal"/>
     <w:autoRedefine/>
-    <w:uiPriority w:val="39"/>
-    <w:unhideWhenUsed/>
+    <w:uiPriority w:val="99"/>
     <w:rsid w:val="004E4BEB"/>
     <w:pPr>
       <w:spacing w:after="100"/>
@@ -4543,12 +3984,21 @@
     <w:name w:val="Hyperlink"/>
     <w:basedOn w:val="DefaultParagraphFont"/>
     <w:uiPriority w:val="99"/>
-    <w:unhideWhenUsed/>
     <w:rsid w:val="004E4BEB"/>
     <w:rPr>
-      <w:color w:val="0000FF" w:themeColor="hyperlink"/>
+      <w:rFonts w:cs="Times New Roman"/>
+      <w:color w:val="0000FF"/>
       <w:u w:val="single"/>
     </w:rPr>
+  </w:style>
+  <w:style w:type="numbering" w:customStyle="1" w:styleId="WWNum1">
+    <w:name w:val="WWNum1"/>
+    <w:rsid w:val="00682A4D"/>
+    <w:pPr>
+      <w:numPr>
+        <w:numId w:val="1"/>
+      </w:numPr>
+    </w:pPr>
   </w:style>
 </w:styles>
 </file>
@@ -4834,16 +4284,4 @@
   <a:objectDefaults/>
   <a:extraClrSchemeLst/>
 </a:theme>
-</file>
-
-<file path=customXml/item1.xml><?xml version="1.0" encoding="utf-8"?>
-<b:Sources xmlns:b="http://schemas.openxmlformats.org/officeDocument/2006/bibliography" xmlns="http://schemas.openxmlformats.org/officeDocument/2006/bibliography" SelectedStyle="\APA.XSL" StyleName="APA"/>
-</file>
-
-<file path=customXml/itemProps1.xml><?xml version="1.0" encoding="utf-8"?>
-<ds:datastoreItem xmlns:ds="http://schemas.openxmlformats.org/officeDocument/2006/customXml" ds:itemID="{3955066E-89B6-47B7-B987-1514CD206521}">
-  <ds:schemaRefs>
-    <ds:schemaRef ds:uri="http://schemas.openxmlformats.org/officeDocument/2006/bibliography"/>
-  </ds:schemaRefs>
-</ds:datastoreItem>
 </file>
</xml_diff>